<commit_message>
support new state style
</commit_message>
<xml_diff>
--- a/rundown-1-doc/rundown-template.docx
+++ b/rundown-1-doc/rundown-template.docx
@@ -914,36 +914,69 @@
           </w:tcPr>
           <w:p>
             <w:pPr>
-              <w:pStyle w:val="R312Chat"/>
-              <w:spacing w:after="80"/>
-              <w:rPr>
-                <w:rFonts w:ascii="Aptos" w:hAnsi="Aptos"/>
+              <w:rPr>
+                <w:rStyle w:val="R324Info"/>
                 <w:lang w:val="en-US"/>
               </w:rPr>
             </w:pPr>
             <w:r>
               <w:rPr>
-                <w:rFonts w:ascii="Aptos" w:hAnsi="Aptos"/>
+                <w:rStyle w:val="R324Info"/>
+                <w:lang w:val="en-US"/>
+              </w:rPr>
+              <w:t>CHAT: „</w:t>
+            </w:r>
+            <w:r>
+              <w:rPr>
+                <w:rStyle w:val="R324Info"/>
                 <w:lang w:val="en-US"/>
               </w:rPr>
               <w:t>Welcome to this new episode in our Digital Townhall series!</w:t>
             </w:r>
             <w:r>
               <w:rPr>
-                <w:rFonts w:ascii="Aptos" w:hAnsi="Aptos"/>
+                <w:rStyle w:val="R324Info"/>
                 <w:lang w:val="en-US"/>
               </w:rPr>
               <w:br/>
+            </w:r>
+            <w:r>
+              <w:rPr>
+                <w:rStyle w:val="R324Info"/>
+                <w:lang w:val="en-US"/>
+              </w:rPr>
               <w:t>Please raise questions during the event here in the chat.</w:t>
             </w:r>
             <w:r>
               <w:rPr>
-                <w:rFonts w:ascii="Aptos" w:hAnsi="Aptos"/>
+                <w:rStyle w:val="R324Info"/>
                 <w:lang w:val="en-US"/>
               </w:rPr>
               <w:br/>
-              <w:t>They will be picked up in the Question &amp; Answer part at the end.</w:t>
-            </w:r>
+            </w:r>
+            <w:r>
+              <w:rPr>
+                <w:rStyle w:val="R324Info"/>
+                <w:lang w:val="en-US"/>
+              </w:rPr>
+              <w:t xml:space="preserve">They will be picked up in the Question &amp; Answer part at the </w:t>
+            </w:r>
+            <w:proofErr w:type="gramStart"/>
+            <w:r>
+              <w:rPr>
+                <w:rStyle w:val="R324Info"/>
+                <w:lang w:val="en-US"/>
+              </w:rPr>
+              <w:t>end.</w:t>
+            </w:r>
+            <w:r>
+              <w:rPr>
+                <w:rStyle w:val="R324Info"/>
+                <w:lang w:val="en-US"/>
+              </w:rPr>
+              <w:t>“</w:t>
+            </w:r>
+            <w:proofErr w:type="gramEnd"/>
           </w:p>
         </w:tc>
       </w:tr>
@@ -1390,29 +1423,19 @@
               </w:rPr>
               <w:t xml:space="preserve"> Jane! Thanks for the invitation.</w:t>
             </w:r>
-            <w:r>
-              <w:rPr>
-                <w:rFonts w:ascii="Aptos" w:hAnsi="Aptos"/>
-                <w:lang w:val="en-US"/>
-              </w:rPr>
-              <w:br/>
-            </w:r>
+          </w:p>
+          <w:p>
+            <w:pPr>
+              <w:pStyle w:val="R312State"/>
+            </w:pPr>
             <w:proofErr w:type="spellStart"/>
             <w:proofErr w:type="gramStart"/>
             <w:r>
-              <w:rPr>
-                <w:rStyle w:val="R325State"/>
-                <w:lang w:val="en-US"/>
-              </w:rPr>
               <w:t>sc:preset</w:t>
             </w:r>
             <w:proofErr w:type="spellEnd"/>
             <w:proofErr w:type="gramEnd"/>
             <w:r>
-              <w:rPr>
-                <w:rStyle w:val="R325State"/>
-                <w:lang w:val="en-US"/>
-              </w:rPr>
               <w:t>=1</w:t>
             </w:r>
           </w:p>
@@ -1562,36 +1585,19 @@
           </w:p>
           <w:p>
             <w:pPr>
-              <w:pStyle w:val="R318UList1"/>
-              <w:numPr>
-                <w:ilvl w:val="0"/>
-                <w:numId w:val="0"/>
-              </w:numPr>
-              <w:spacing w:after="80"/>
-              <w:rPr>
-                <w:rStyle w:val="R325State"/>
-              </w:rPr>
+              <w:pStyle w:val="R312State"/>
             </w:pPr>
             <w:proofErr w:type="spellStart"/>
             <w:proofErr w:type="gramStart"/>
             <w:r>
-              <w:rPr>
-                <w:rStyle w:val="R325State"/>
-              </w:rPr>
               <w:t>ppt:</w:t>
             </w:r>
             <w:r>
-              <w:rPr>
-                <w:rStyle w:val="R325State"/>
-              </w:rPr>
               <w:t>goto</w:t>
             </w:r>
             <w:proofErr w:type="spellEnd"/>
             <w:proofErr w:type="gramEnd"/>
             <w:r>
-              <w:rPr>
-                <w:rStyle w:val="R325State"/>
-              </w:rPr>
               <w:t>=1</w:t>
             </w:r>
           </w:p>
@@ -1680,47 +1686,29 @@
           </w:p>
           <w:p>
             <w:pPr>
-              <w:rPr>
-                <w:rStyle w:val="R325State"/>
-                <w:lang w:val="en-US"/>
-              </w:rPr>
+              <w:pStyle w:val="R312State"/>
             </w:pPr>
             <w:proofErr w:type="spellStart"/>
             <w:proofErr w:type="gramStart"/>
             <w:r>
-              <w:rPr>
-                <w:rStyle w:val="R325State"/>
-              </w:rPr>
               <w:t>ppt:</w:t>
             </w:r>
             <w:r>
-              <w:rPr>
-                <w:rStyle w:val="R325State"/>
-              </w:rPr>
               <w:t>next</w:t>
             </w:r>
             <w:proofErr w:type="spellEnd"/>
             <w:proofErr w:type="gramEnd"/>
             <w:r>
-              <w:rPr>
-                <w:rStyle w:val="R325State"/>
-              </w:rPr>
               <w:t xml:space="preserve"> </w:t>
             </w:r>
             <w:proofErr w:type="spellStart"/>
             <w:proofErr w:type="gramStart"/>
             <w:r>
-              <w:rPr>
-                <w:rStyle w:val="R325State"/>
-              </w:rPr>
               <w:t>sc:preset</w:t>
             </w:r>
             <w:proofErr w:type="spellEnd"/>
             <w:proofErr w:type="gramEnd"/>
             <w:r>
-              <w:rPr>
-                <w:rStyle w:val="R325State"/>
-              </w:rPr>
               <w:t>=2</w:t>
             </w:r>
           </w:p>
@@ -1807,34 +1795,11 @@
           </w:p>
           <w:p>
             <w:pPr>
-              <w:pStyle w:val="R317OList2"/>
-              <w:spacing w:after="80"/>
-              <w:rPr>
-                <w:rFonts w:ascii="Aptos" w:hAnsi="Aptos"/>
-                <w:lang w:val="en-US"/>
-              </w:rPr>
+              <w:pStyle w:val="R312State"/>
             </w:pPr>
-            <w:r>
-              <w:rPr>
-                <w:rFonts w:ascii="Aptos" w:hAnsi="Aptos"/>
-                <w:lang w:val="en-US"/>
-              </w:rPr>
-              <w:t>Foo Bar Quux</w:t>
-            </w:r>
-            <w:r>
-              <w:rPr>
-                <w:rFonts w:ascii="Aptos" w:hAnsi="Aptos"/>
-                <w:lang w:val="en-US"/>
-              </w:rPr>
-              <w:t xml:space="preserve"> </w:t>
-            </w:r>
             <w:proofErr w:type="spellStart"/>
             <w:proofErr w:type="gramStart"/>
             <w:r>
-              <w:rPr>
-                <w:rStyle w:val="R325State"/>
-                <w:lang w:val="en-US"/>
-              </w:rPr>
               <w:t>ppt:next</w:t>
             </w:r>
             <w:proofErr w:type="spellEnd"/>
@@ -1842,6 +1807,35 @@
           </w:p>
           <w:p>
             <w:pPr>
+              <w:pStyle w:val="R318UList1"/>
+              <w:rPr>
+                <w:lang w:val="en-US"/>
+              </w:rPr>
+            </w:pPr>
+            <w:r>
+              <w:rPr>
+                <w:lang w:val="en-US"/>
+              </w:rPr>
+              <w:t>Sample:</w:t>
+            </w:r>
+          </w:p>
+          <w:p>
+            <w:pPr>
+              <w:pStyle w:val="R317OList2"/>
+              <w:rPr>
+                <w:lang w:val="en-US"/>
+              </w:rPr>
+            </w:pPr>
+            <w:r>
+              <w:rPr>
+                <w:lang w:val="en-US"/>
+              </w:rPr>
+              <w:lastRenderedPageBreak/>
+              <w:t>Foo Bar Quux</w:t>
+            </w:r>
+          </w:p>
+          <w:p>
+            <w:pPr>
               <w:pStyle w:val="R317OList2"/>
               <w:spacing w:after="80"/>
               <w:rPr>
@@ -1866,6 +1860,18 @@
             <w:bookmarkEnd w:id="4"/>
             <w:bookmarkEnd w:id="6"/>
             <w:proofErr w:type="spellEnd"/>
+          </w:p>
+          <w:p>
+            <w:pPr>
+              <w:pStyle w:val="R312State"/>
+            </w:pPr>
+            <w:proofErr w:type="spellStart"/>
+            <w:proofErr w:type="gramStart"/>
+            <w:r>
+              <w:t>ppt:next</w:t>
+            </w:r>
+            <w:proofErr w:type="spellEnd"/>
+            <w:proofErr w:type="gramEnd"/>
           </w:p>
         </w:tc>
       </w:tr>
@@ -2010,39 +2016,22 @@
           </w:tcPr>
           <w:p>
             <w:pPr>
-              <w:pStyle w:val="R318UList1"/>
-              <w:numPr>
-                <w:ilvl w:val="0"/>
-                <w:numId w:val="0"/>
-              </w:numPr>
-              <w:spacing w:after="80"/>
-              <w:ind w:left="340" w:hanging="340"/>
-              <w:rPr>
-                <w:rStyle w:val="R325State"/>
-              </w:rPr>
+              <w:pStyle w:val="R312State"/>
             </w:pPr>
-            <w:r>
-              <w:rPr>
-                <w:rStyle w:val="R325State"/>
-              </w:rPr>
+            <w:proofErr w:type="spellStart"/>
+            <w:proofErr w:type="gramStart"/>
+            <w:r>
               <w:t>ppt:</w:t>
             </w:r>
             <w:r>
-              <w:rPr>
-                <w:rStyle w:val="R325State"/>
-              </w:rPr>
               <w:t>goto</w:t>
             </w:r>
-            <w:r>
-              <w:rPr>
-                <w:rStyle w:val="R325State"/>
-              </w:rPr>
+            <w:proofErr w:type="spellEnd"/>
+            <w:proofErr w:type="gramEnd"/>
+            <w:r>
               <w:t>=</w:t>
             </w:r>
             <w:r>
-              <w:rPr>
-                <w:rStyle w:val="R325State"/>
-              </w:rPr>
               <w:t>5</w:t>
             </w:r>
           </w:p>
@@ -3059,7 +3048,7 @@
           </w:tcPr>
           <w:p>
             <w:pPr>
-              <w:pStyle w:val="R312Chat"/>
+              <w:pStyle w:val="R312State"/>
               <w:rPr>
                 <w:rFonts w:ascii="Aptos" w:hAnsi="Aptos"/>
               </w:rPr>
@@ -3080,7 +3069,13 @@
               <w:rPr>
                 <w:rFonts w:ascii="Aptos" w:hAnsi="Aptos"/>
               </w:rPr>
-              <w:t>: Chat</w:t>
+              <w:t xml:space="preserve">: </w:t>
+            </w:r>
+            <w:r>
+              <w:rPr>
+                <w:rFonts w:ascii="Aptos" w:hAnsi="Aptos"/>
+              </w:rPr>
+              <w:t>State</w:t>
             </w:r>
           </w:p>
         </w:tc>
@@ -3106,7 +3101,41 @@
                 <w:szCs w:val="20"/>
                 <w:lang w:val="en-US"/>
               </w:rPr>
-              <w:t>Content intended for the companion online chat only.</w:t>
+              <w:t xml:space="preserve">Formal information about emitted state for the event control (e.g. </w:t>
+            </w:r>
+            <w:proofErr w:type="spellStart"/>
+            <w:proofErr w:type="gramStart"/>
+            <w:r>
+              <w:rPr>
+                <w:rFonts w:ascii="Aptos" w:hAnsi="Aptos"/>
+                <w:color w:val="808080" w:themeColor="background1" w:themeShade="80"/>
+                <w:sz w:val="20"/>
+                <w:szCs w:val="20"/>
+                <w:lang w:val="en-US"/>
+              </w:rPr>
+              <w:t>ppt:slide</w:t>
+            </w:r>
+            <w:proofErr w:type="spellEnd"/>
+            <w:proofErr w:type="gramEnd"/>
+            <w:r>
+              <w:rPr>
+                <w:rFonts w:ascii="Aptos" w:hAnsi="Aptos"/>
+                <w:color w:val="808080" w:themeColor="background1" w:themeShade="80"/>
+                <w:sz w:val="20"/>
+                <w:szCs w:val="20"/>
+                <w:lang w:val="en-US"/>
+              </w:rPr>
+              <w:t>=7)</w:t>
+            </w:r>
+            <w:r>
+              <w:rPr>
+                <w:rFonts w:ascii="Aptos" w:hAnsi="Aptos"/>
+                <w:color w:val="808080" w:themeColor="background1" w:themeShade="80"/>
+                <w:sz w:val="20"/>
+                <w:szCs w:val="20"/>
+                <w:lang w:val="en-US"/>
+              </w:rPr>
+              <w:t>.</w:t>
             </w:r>
             <w:r>
               <w:rPr>
@@ -3207,7 +3236,7 @@
                 <w:szCs w:val="20"/>
                 <w:lang w:val="en-US"/>
               </w:rPr>
-              <w:t xml:space="preserve">Information </w:t>
+              <w:t>Hint intended to be recognized and followed by event control only</w:t>
             </w:r>
             <w:r>
               <w:rPr>
@@ -3217,7 +3246,7 @@
                 <w:szCs w:val="20"/>
                 <w:lang w:val="en-US"/>
               </w:rPr>
-              <w:t>for the event control only.</w:t>
+              <w:t>.</w:t>
             </w:r>
             <w:r>
               <w:rPr>
@@ -3319,7 +3348,27 @@
                 <w:szCs w:val="20"/>
                 <w:lang w:val="en-US"/>
               </w:rPr>
-              <w:t>Information about displayed content</w:t>
+              <w:t>Semi-formal i</w:t>
+            </w:r>
+            <w:r>
+              <w:rPr>
+                <w:rFonts w:ascii="Aptos" w:hAnsi="Aptos"/>
+                <w:color w:val="808080" w:themeColor="background1" w:themeShade="80"/>
+                <w:sz w:val="20"/>
+                <w:szCs w:val="20"/>
+                <w:lang w:val="en-US"/>
+              </w:rPr>
+              <w:t>nformation about displayed content</w:t>
+            </w:r>
+            <w:r>
+              <w:rPr>
+                <w:rFonts w:ascii="Aptos" w:hAnsi="Aptos"/>
+                <w:color w:val="808080" w:themeColor="background1" w:themeShade="80"/>
+                <w:sz w:val="20"/>
+                <w:szCs w:val="20"/>
+                <w:lang w:val="en-US"/>
+              </w:rPr>
+              <w:t xml:space="preserve"> (e.g. “SLIDE 7”, “MEDIA 4”)</w:t>
             </w:r>
             <w:r>
               <w:rPr>
@@ -4329,66 +4378,6 @@
                 <w:lang w:val="en-US"/>
               </w:rPr>
               <w:t xml:space="preserve"> shown on the teleprompter.</w:t>
-            </w:r>
-          </w:p>
-        </w:tc>
-      </w:tr>
-      <w:tr>
-        <w:trPr>
-          <w:trHeight w:val="583"/>
-        </w:trPr>
-        <w:tc>
-          <w:tcPr>
-            <w:tcW w:w="3964" w:type="dxa"/>
-          </w:tcPr>
-          <w:p>
-            <w:pPr>
-              <w:rPr>
-                <w:rStyle w:val="R325State"/>
-              </w:rPr>
-            </w:pPr>
-            <w:r>
-              <w:rPr>
-                <w:rStyle w:val="R325State"/>
-              </w:rPr>
-              <w:t>R325: State</w:t>
-            </w:r>
-          </w:p>
-        </w:tc>
-        <w:tc>
-          <w:tcPr>
-            <w:tcW w:w="7074" w:type="dxa"/>
-          </w:tcPr>
-          <w:p>
-            <w:pPr>
-              <w:rPr>
-                <w:rFonts w:ascii="Aptos" w:hAnsi="Aptos"/>
-                <w:color w:val="808080" w:themeColor="background1" w:themeShade="80"/>
-                <w:sz w:val="20"/>
-                <w:szCs w:val="20"/>
-                <w:lang w:val="en-US"/>
-              </w:rPr>
-            </w:pPr>
-            <w:r>
-              <w:rPr>
-                <w:rFonts w:ascii="Aptos" w:hAnsi="Aptos"/>
-                <w:color w:val="808080" w:themeColor="background1" w:themeShade="80"/>
-                <w:sz w:val="20"/>
-                <w:szCs w:val="20"/>
-                <w:lang w:val="en-US"/>
-              </w:rPr>
-              <w:t>Automatically emitted state information for the event control only.</w:t>
-            </w:r>
-            <w:r>
-              <w:rPr>
-                <w:rFonts w:ascii="Aptos" w:hAnsi="Aptos"/>
-                <w:color w:val="808080" w:themeColor="background1" w:themeShade="80"/>
-                <w:sz w:val="20"/>
-                <w:szCs w:val="20"/>
-                <w:lang w:val="en-US"/>
-              </w:rPr>
-              <w:br/>
-              <w:t>It is not shown on the teleprompter.</w:t>
             </w:r>
           </w:p>
         </w:tc>
@@ -13007,13 +12996,14 @@
     <w:basedOn w:val="Normal"/>
     <w:next w:val="Normal"/>
     <w:qFormat/>
-    <w:rsid w:val="00B848BD"/>
+    <w:rsid w:val="00596B7F"/>
     <w:pPr>
-      <w:shd w:val="clear" w:color="auto" w:fill="F5DBC1"/>
+      <w:shd w:val="clear" w:color="auto" w:fill="EBB57D"/>
       <w:spacing w:after="0" w:line="240" w:lineRule="auto"/>
     </w:pPr>
     <w:rPr>
-      <w:color w:val="000000" w:themeColor="text1"/>
+      <w:i/>
+      <w:color w:val="FFFFFF" w:themeColor="background1"/>
       <w:lang w:eastAsia="de-DE"/>
     </w:rPr>
   </w:style>
@@ -13034,19 +13024,16 @@
       <w:color w:val="FFFFFF" w:themeColor="background1"/>
     </w:rPr>
   </w:style>
-  <w:style w:type="paragraph" w:customStyle="1" w:styleId="R312Chat">
-    <w:name w:val="R312: Chat"/>
+  <w:style w:type="paragraph" w:customStyle="1" w:styleId="R312State">
+    <w:name w:val="R312: State"/>
     <w:basedOn w:val="Normal"/>
     <w:next w:val="Normal"/>
     <w:qFormat/>
-    <w:rsid w:val="00B62A5D"/>
+    <w:rsid w:val="00596B7F"/>
     <w:pPr>
-      <w:shd w:val="clear" w:color="auto" w:fill="D9D9D9" w:themeFill="background1" w:themeFillShade="D9"/>
+      <w:shd w:val="clear" w:color="auto" w:fill="F5DBC1"/>
       <w:spacing w:after="0" w:line="240" w:lineRule="auto"/>
     </w:pPr>
-    <w:rPr>
-      <w:color w:val="595959" w:themeColor="text1" w:themeTint="A6"/>
-    </w:rPr>
   </w:style>
   <w:style w:type="character" w:customStyle="1" w:styleId="R323KeyMessage">
     <w:name w:val="R323: KeyMessage"/>
@@ -13144,17 +13131,6 @@
     <w:rPr>
       <w:rFonts w:asciiTheme="minorHAnsi" w:hAnsiTheme="minorHAnsi" w:cstheme="minorHAnsi"/>
       <w:color w:val="1067B2"/>
-    </w:rPr>
-  </w:style>
-  <w:style w:type="character" w:customStyle="1" w:styleId="R325State">
-    <w:name w:val="R325: State"/>
-    <w:basedOn w:val="DefaultParagraphFont"/>
-    <w:uiPriority w:val="1"/>
-    <w:qFormat/>
-    <w:rsid w:val="008714F6"/>
-    <w:rPr>
-      <w:i w:val="0"/>
-      <w:color w:val="B26813"/>
     </w:rPr>
   </w:style>
   <w:style w:type="paragraph" w:styleId="ListBullet2">

</xml_diff>

<commit_message>
IMPROVEMENT: introduce "R011: Base Paragraph" and "R021: Base Character" styles
</commit_message>
<xml_diff>
--- a/rundown-1-doc/rundown-template.docx
+++ b/rundown-1-doc/rundown-template.docx
@@ -315,14 +315,8 @@
           <w:p>
             <w:pPr>
               <w:pStyle w:val="R211Speaker"/>
-              <w:rPr>
-                <w:rFonts w:ascii="Aptos" w:hAnsi="Aptos"/>
-              </w:rPr>
             </w:pPr>
             <w:r>
-              <w:rPr>
-                <w:rFonts w:ascii="Aptos" w:hAnsi="Aptos"/>
-              </w:rPr>
               <w:t>JAD</w:t>
             </w:r>
           </w:p>
@@ -443,14 +437,8 @@
           <w:p>
             <w:pPr>
               <w:pStyle w:val="R211Speaker"/>
-              <w:rPr>
-                <w:rFonts w:ascii="Aptos" w:hAnsi="Aptos"/>
-              </w:rPr>
             </w:pPr>
             <w:r>
-              <w:rPr>
-                <w:rFonts w:ascii="Aptos" w:hAnsi="Aptos"/>
-              </w:rPr>
               <w:t>JOD</w:t>
             </w:r>
           </w:p>
@@ -758,14 +746,12 @@
               <w:rPr>
                 <w:rStyle w:val="R121Enforce"/>
                 <w:rFonts w:ascii="Aptos" w:hAnsi="Aptos"/>
-                <w:lang w:val="en-US"/>
               </w:rPr>
             </w:pPr>
             <w:r>
               <w:rPr>
                 <w:rStyle w:val="R121Enforce"/>
                 <w:rFonts w:ascii="Aptos" w:hAnsi="Aptos"/>
-                <w:lang w:val="en-US"/>
               </w:rPr>
               <w:t>SC-PRE-1</w:t>
             </w:r>
@@ -776,14 +762,12 @@
               <w:rPr>
                 <w:rStyle w:val="R122Toggle"/>
                 <w:rFonts w:ascii="Aptos" w:hAnsi="Aptos"/>
-                <w:lang w:val="en-US"/>
               </w:rPr>
             </w:pPr>
             <w:r>
               <w:rPr>
                 <w:rStyle w:val="R121Enforce"/>
                 <w:rFonts w:ascii="Aptos" w:hAnsi="Aptos"/>
-                <w:lang w:val="en-US"/>
               </w:rPr>
               <w:t>VV-PTZ-A</w:t>
             </w:r>
@@ -824,9 +808,6 @@
             <w:pPr>
               <w:pStyle w:val="R211Speaker"/>
               <w:spacing w:after="80"/>
-              <w:rPr>
-                <w:rFonts w:ascii="Aptos" w:hAnsi="Aptos"/>
-              </w:rPr>
             </w:pPr>
           </w:p>
         </w:tc>
@@ -838,20 +819,11 @@
             <w:pPr>
               <w:pStyle w:val="R311Part"/>
               <w:spacing w:after="80"/>
-              <w:rPr>
-                <w:rFonts w:ascii="Aptos" w:hAnsi="Aptos"/>
-              </w:rPr>
             </w:pPr>
             <w:r>
-              <w:rPr>
-                <w:rFonts w:ascii="Aptos" w:hAnsi="Aptos"/>
-              </w:rPr>
               <w:t>Part 1</w:t>
             </w:r>
             <w:r>
-              <w:rPr>
-                <w:rFonts w:ascii="Aptos" w:hAnsi="Aptos"/>
-              </w:rPr>
               <w:t>: Foo</w:t>
             </w:r>
           </w:p>
@@ -902,9 +874,6 @@
             <w:pPr>
               <w:pStyle w:val="R211Speaker"/>
               <w:spacing w:after="80"/>
-              <w:rPr>
-                <w:rFonts w:ascii="Aptos" w:hAnsi="Aptos"/>
-              </w:rPr>
             </w:pPr>
           </w:p>
         </w:tc>
@@ -916,79 +885,60 @@
             <w:pPr>
               <w:rPr>
                 <w:rStyle w:val="R324Info"/>
-                <w:lang w:val="en-US"/>
               </w:rPr>
             </w:pPr>
             <w:r>
               <w:rPr>
                 <w:rStyle w:val="R324Info"/>
-                <w:lang w:val="en-US"/>
               </w:rPr>
               <w:t>Chat Message</w:t>
             </w:r>
             <w:r>
               <w:rPr>
                 <w:rStyle w:val="R324Info"/>
-                <w:lang w:val="en-US"/>
               </w:rPr>
               <w:t>: „</w:t>
             </w:r>
             <w:r>
               <w:rPr>
                 <w:rStyle w:val="R324Info"/>
-                <w:lang w:val="en-US"/>
               </w:rPr>
               <w:t>Welcome to this new episode in our Digital Townhall series!</w:t>
             </w:r>
             <w:r>
               <w:rPr>
                 <w:rStyle w:val="R324Info"/>
-                <w:lang w:val="en-US"/>
               </w:rPr>
               <w:t xml:space="preserve"> </w:t>
             </w:r>
+            <w:r>
+              <w:rPr>
+                <w:rStyle w:val="R324Info"/>
+              </w:rPr>
+              <w:t>Please raise questions during the event here in the chat.</w:t>
+            </w:r>
+            <w:r>
+              <w:rPr>
+                <w:rStyle w:val="R324Info"/>
+              </w:rPr>
+              <w:br/>
+            </w:r>
+            <w:r>
+              <w:rPr>
+                <w:rStyle w:val="R324Info"/>
+              </w:rPr>
+              <w:t xml:space="preserve">They will be picked up in the Question &amp; Answer part at the </w:t>
+            </w:r>
             <w:proofErr w:type="gramStart"/>
             <w:r>
               <w:rPr>
                 <w:rStyle w:val="R324Info"/>
-                <w:lang w:val="en-US"/>
-              </w:rPr>
-              <w:t>Please</w:t>
-            </w:r>
-            <w:proofErr w:type="gramEnd"/>
+              </w:rPr>
+              <w:t>end.</w:t>
+            </w:r>
             <w:r>
               <w:rPr>
                 <w:rStyle w:val="R324Info"/>
-                <w:lang w:val="en-US"/>
-              </w:rPr>
-              <w:t xml:space="preserve"> raise questions during the event here in the chat.</w:t>
-            </w:r>
-            <w:r>
-              <w:rPr>
-                <w:rStyle w:val="R324Info"/>
-                <w:lang w:val="en-US"/>
-              </w:rPr>
-              <w:br/>
-            </w:r>
-            <w:r>
-              <w:rPr>
-                <w:rStyle w:val="R324Info"/>
-                <w:lang w:val="en-US"/>
-              </w:rPr>
-              <w:t xml:space="preserve">They will be picked up in the Question &amp; Answer part at the </w:t>
-            </w:r>
-            <w:proofErr w:type="gramStart"/>
-            <w:r>
-              <w:rPr>
-                <w:rStyle w:val="R324Info"/>
-                <w:lang w:val="en-US"/>
-              </w:rPr>
-              <w:t>end.</w:t>
-            </w:r>
-            <w:r>
-              <w:rPr>
-                <w:rStyle w:val="R324Info"/>
-                <w:lang w:val="en-US"/>
               </w:rPr>
               <w:t>“</w:t>
             </w:r>
@@ -1043,7 +993,6 @@
               <w:pStyle w:val="R211Speaker"/>
               <w:spacing w:after="80"/>
               <w:rPr>
-                <w:rFonts w:ascii="Aptos" w:hAnsi="Aptos"/>
                 <w:lang w:val="en-US"/>
               </w:rPr>
             </w:pPr>
@@ -1058,14 +1007,10 @@
               <w:pStyle w:val="R314Display"/>
               <w:spacing w:after="80"/>
               <w:rPr>
-                <w:rFonts w:ascii="Aptos" w:hAnsi="Aptos"/>
                 <w:lang w:val="en-US"/>
               </w:rPr>
             </w:pPr>
             <w:r>
-              <w:rPr>
-                <w:rFonts w:ascii="Aptos" w:hAnsi="Aptos"/>
-              </w:rPr>
               <w:t>WELCOME-LOOP</w:t>
             </w:r>
           </w:p>
@@ -1098,7 +1043,6 @@
               <w:rPr>
                 <w:rStyle w:val="R124Apply"/>
                 <w:rFonts w:ascii="Aptos" w:hAnsi="Aptos"/>
-                <w:lang w:val="en-US"/>
               </w:rPr>
               <w:t>CUT</w:t>
             </w:r>
@@ -1109,14 +1053,12 @@
               <w:rPr>
                 <w:rStyle w:val="R122Toggle"/>
                 <w:rFonts w:ascii="Aptos" w:hAnsi="Aptos"/>
-                <w:lang w:val="en-US"/>
               </w:rPr>
             </w:pPr>
             <w:r>
               <w:rPr>
                 <w:rStyle w:val="R122Toggle"/>
                 <w:rFonts w:ascii="Aptos" w:hAnsi="Aptos"/>
-                <w:lang w:val="en-US"/>
               </w:rPr>
               <w:t>+OV-A1</w:t>
             </w:r>
@@ -1150,14 +1092,8 @@
             <w:pPr>
               <w:pStyle w:val="R211Speaker"/>
               <w:spacing w:after="80"/>
-              <w:rPr>
-                <w:rFonts w:ascii="Aptos" w:hAnsi="Aptos"/>
-              </w:rPr>
             </w:pPr>
             <w:r>
-              <w:rPr>
-                <w:rFonts w:ascii="Aptos" w:hAnsi="Aptos"/>
-              </w:rPr>
               <w:t>JAD</w:t>
             </w:r>
           </w:p>
@@ -1171,27 +1107,23 @@
               <w:pStyle w:val="R315Hint"/>
               <w:spacing w:after="80"/>
               <w:rPr>
-                <w:rFonts w:ascii="Aptos" w:hAnsi="Aptos"/>
                 <w:lang w:val="en-US"/>
               </w:rPr>
             </w:pPr>
             <w:r>
               <w:rPr>
-                <w:rFonts w:ascii="Aptos" w:hAnsi="Aptos"/>
                 <w:lang w:val="en-US"/>
               </w:rPr>
               <w:t>Jane and J</w:t>
             </w:r>
             <w:r>
               <w:rPr>
-                <w:rFonts w:ascii="Aptos" w:hAnsi="Aptos"/>
                 <w:lang w:val="en-US"/>
               </w:rPr>
               <w:t>ohn</w:t>
             </w:r>
             <w:r>
               <w:rPr>
-                <w:rFonts w:ascii="Aptos" w:hAnsi="Aptos"/>
                 <w:lang w:val="en-US"/>
               </w:rPr>
               <w:t xml:space="preserve"> are on stage at the desk.</w:t>
@@ -1202,16 +1134,78 @@
               <w:pStyle w:val="R313Control"/>
               <w:spacing w:after="80"/>
               <w:rPr>
-                <w:rFonts w:ascii="Aptos" w:hAnsi="Aptos"/>
                 <w:lang w:val="en-US"/>
               </w:rPr>
             </w:pPr>
             <w:r>
               <w:rPr>
-                <w:rFonts w:ascii="Aptos" w:hAnsi="Aptos"/>
                 <w:lang w:val="en-US"/>
               </w:rPr>
               <w:t xml:space="preserve">Jane is visible in close-up camera view. </w:t>
+            </w:r>
+          </w:p>
+          <w:p>
+            <w:pPr>
+              <w:pStyle w:val="R011BaseParagraph"/>
+              <w:rPr>
+                <w:lang w:val="en-US"/>
+              </w:rPr>
+            </w:pPr>
+            <w:r>
+              <w:rPr>
+                <w:lang w:val="en-US"/>
+              </w:rPr>
+              <w:t xml:space="preserve">Welcome </w:t>
+            </w:r>
+            <w:r>
+              <w:rPr>
+                <w:lang w:val="en-US"/>
+              </w:rPr>
+              <w:t xml:space="preserve">ladies and gentlemen, </w:t>
+            </w:r>
+            <w:r>
+              <w:rPr>
+                <w:lang w:val="en-US"/>
+              </w:rPr>
+              <w:t xml:space="preserve">to this </w:t>
+            </w:r>
+            <w:proofErr w:type="gramStart"/>
+            <w:r>
+              <w:rPr>
+                <w:lang w:val="en-US"/>
+              </w:rPr>
+              <w:t xml:space="preserve">brand </w:t>
+            </w:r>
+            <w:r>
+              <w:rPr>
+                <w:lang w:val="en-US"/>
+              </w:rPr>
+              <w:t>new</w:t>
+            </w:r>
+            <w:proofErr w:type="gramEnd"/>
+            <w:r>
+              <w:rPr>
+                <w:lang w:val="en-US"/>
+              </w:rPr>
+              <w:t xml:space="preserve"> episode of our Digital Townhall series!</w:t>
+            </w:r>
+            <w:r>
+              <w:rPr>
+                <w:lang w:val="en-US"/>
+              </w:rPr>
+              <w:t xml:space="preserve"> Today you will participate in an awesome event where our main topic is </w:t>
+            </w:r>
+            <w:r>
+              <w:rPr>
+                <w:rStyle w:val="R321Emphasis"/>
+              </w:rPr>
+              <w:t>Lorem Ipsum</w:t>
+            </w:r>
+            <w:r>
+              <w:rPr>
+                <w:lang w:val="en-US"/>
+              </w:rPr>
+              <w:t>.</w:t>
             </w:r>
           </w:p>
           <w:p>
@@ -1219,96 +1213,17 @@
               <w:pStyle w:val="R318UList1"/>
               <w:spacing w:after="80"/>
               <w:rPr>
-                <w:rFonts w:ascii="Aptos" w:hAnsi="Aptos"/>
                 <w:lang w:val="en-US"/>
               </w:rPr>
             </w:pPr>
             <w:r>
               <w:rPr>
-                <w:rFonts w:ascii="Aptos" w:hAnsi="Aptos"/>
-                <w:lang w:val="en-US"/>
-              </w:rPr>
-              <w:t xml:space="preserve">Welcome </w:t>
-            </w:r>
-            <w:r>
-              <w:rPr>
-                <w:rFonts w:ascii="Aptos" w:hAnsi="Aptos"/>
-                <w:lang w:val="en-US"/>
-              </w:rPr>
-              <w:t xml:space="preserve">ladies and gentlemen, </w:t>
-            </w:r>
-            <w:r>
-              <w:rPr>
-                <w:rFonts w:ascii="Aptos" w:hAnsi="Aptos"/>
-                <w:lang w:val="en-US"/>
-              </w:rPr>
-              <w:t xml:space="preserve">to this </w:t>
-            </w:r>
-            <w:proofErr w:type="gramStart"/>
-            <w:r>
-              <w:rPr>
-                <w:rFonts w:ascii="Aptos" w:hAnsi="Aptos"/>
-                <w:lang w:val="en-US"/>
-              </w:rPr>
-              <w:t xml:space="preserve">brand </w:t>
-            </w:r>
-            <w:r>
-              <w:rPr>
-                <w:rFonts w:ascii="Aptos" w:hAnsi="Aptos"/>
-                <w:lang w:val="en-US"/>
-              </w:rPr>
-              <w:t>new</w:t>
-            </w:r>
-            <w:proofErr w:type="gramEnd"/>
-            <w:r>
-              <w:rPr>
-                <w:rFonts w:ascii="Aptos" w:hAnsi="Aptos"/>
-                <w:lang w:val="en-US"/>
-              </w:rPr>
-              <w:t xml:space="preserve"> episode of our Digital Townhall series!</w:t>
-            </w:r>
-            <w:r>
-              <w:rPr>
-                <w:rFonts w:ascii="Aptos" w:hAnsi="Aptos"/>
-                <w:lang w:val="en-US"/>
-              </w:rPr>
-              <w:t xml:space="preserve"> Today you will participate in an awesome event where our main topic is </w:t>
-            </w:r>
-            <w:r>
-              <w:rPr>
-                <w:rStyle w:val="R321Emphasis"/>
-                <w:rFonts w:ascii="Aptos" w:hAnsi="Aptos"/>
-                <w:lang w:val="en-US"/>
-              </w:rPr>
-              <w:t>Lorem Ipsum</w:t>
-            </w:r>
-            <w:r>
-              <w:rPr>
-                <w:rFonts w:ascii="Aptos" w:hAnsi="Aptos"/>
-                <w:lang w:val="en-US"/>
-              </w:rPr>
-              <w:t>.</w:t>
-            </w:r>
-          </w:p>
-          <w:p>
-            <w:pPr>
-              <w:pStyle w:val="R318UList1"/>
-              <w:spacing w:after="80"/>
-              <w:rPr>
-                <w:rFonts w:ascii="Aptos" w:hAnsi="Aptos"/>
-                <w:lang w:val="en-US"/>
-              </w:rPr>
-            </w:pPr>
-            <w:r>
-              <w:rPr>
-                <w:rFonts w:ascii="Aptos" w:hAnsi="Aptos"/>
                 <w:lang w:val="en-US"/>
               </w:rPr>
               <w:t>I’m Jane, your moderator. And t</w:t>
             </w:r>
             <w:r>
               <w:rPr>
-                <w:rFonts w:ascii="Aptos" w:hAnsi="Aptos"/>
                 <w:lang w:val="en-US"/>
               </w:rPr>
               <w:t>oday I’ve with me our CEO, John Doe. Welcome, John!</w:t>
@@ -1376,14 +1291,8 @@
             <w:pPr>
               <w:pStyle w:val="R211Speaker"/>
               <w:spacing w:after="80"/>
-              <w:rPr>
-                <w:rFonts w:ascii="Aptos" w:hAnsi="Aptos"/>
-              </w:rPr>
             </w:pPr>
             <w:r>
-              <w:rPr>
-                <w:rFonts w:ascii="Aptos" w:hAnsi="Aptos"/>
-              </w:rPr>
               <w:t>JOD</w:t>
             </w:r>
           </w:p>
@@ -1397,13 +1306,11 @@
               <w:pStyle w:val="R313Control"/>
               <w:spacing w:after="80"/>
               <w:rPr>
-                <w:rFonts w:ascii="Aptos" w:hAnsi="Aptos"/>
                 <w:lang w:val="en-US"/>
               </w:rPr>
             </w:pPr>
             <w:r>
               <w:rPr>
-                <w:rFonts w:ascii="Aptos" w:hAnsi="Aptos"/>
                 <w:lang w:val="en-US"/>
               </w:rPr>
               <w:t>John and Jane shown together in total camera view.</w:t>
@@ -1414,27 +1321,23 @@
               <w:pStyle w:val="R318UList1"/>
               <w:spacing w:after="80"/>
               <w:rPr>
-                <w:rFonts w:ascii="Aptos" w:hAnsi="Aptos"/>
                 <w:lang w:val="en-US"/>
               </w:rPr>
             </w:pPr>
             <w:r>
               <w:rPr>
-                <w:rFonts w:ascii="Aptos" w:hAnsi="Aptos"/>
                 <w:lang w:val="en-US"/>
               </w:rPr>
               <w:t>Hello</w:t>
             </w:r>
             <w:r>
               <w:rPr>
-                <w:rFonts w:ascii="Aptos" w:hAnsi="Aptos"/>
                 <w:lang w:val="en-US"/>
               </w:rPr>
               <w:t>,</w:t>
             </w:r>
             <w:r>
               <w:rPr>
-                <w:rFonts w:ascii="Aptos" w:hAnsi="Aptos"/>
                 <w:lang w:val="en-US"/>
               </w:rPr>
               <w:t xml:space="preserve"> Jane! Thanks for the invitation.</w:t>
@@ -1456,7 +1359,6 @@
               <w:rPr>
                 <w:rStyle w:val="R122Toggle"/>
                 <w:rFonts w:ascii="Aptos" w:hAnsi="Aptos"/>
-                <w:lang w:val="en-US"/>
               </w:rPr>
             </w:pPr>
           </w:p>
@@ -1489,14 +1391,8 @@
             <w:pPr>
               <w:pStyle w:val="R211Speaker"/>
               <w:spacing w:after="80"/>
-              <w:rPr>
-                <w:rFonts w:ascii="Aptos" w:hAnsi="Aptos"/>
-              </w:rPr>
             </w:pPr>
             <w:r>
-              <w:rPr>
-                <w:rFonts w:ascii="Aptos" w:hAnsi="Aptos"/>
-              </w:rPr>
               <w:t>JAS</w:t>
             </w:r>
           </w:p>
@@ -1508,11 +1404,12 @@
           <w:p>
             <w:pPr>
               <w:pStyle w:val="R318UList1"/>
-              <w:spacing w:after="80"/>
+              <w:rPr>
+                <w:lang w:val="en-US"/>
+              </w:rPr>
             </w:pPr>
             <w:r>
               <w:rPr>
-                <w:rFonts w:ascii="Aptos" w:hAnsi="Aptos"/>
                 <w:lang w:val="en-US"/>
               </w:rPr>
               <w:t xml:space="preserve">Lorem Ipsum is </w:t>
@@ -1520,14 +1417,11 @@
             <w:r>
               <w:rPr>
                 <w:rStyle w:val="R321Emphasis"/>
-                <w:rFonts w:ascii="Aptos" w:hAnsi="Aptos"/>
-                <w:lang w:val="en-US"/>
               </w:rPr>
               <w:t>simply dummy</w:t>
             </w:r>
             <w:r>
               <w:rPr>
-                <w:rFonts w:ascii="Aptos" w:hAnsi="Aptos"/>
                 <w:lang w:val="en-US"/>
               </w:rPr>
               <w:t xml:space="preserve"> text of </w:t>
@@ -1535,14 +1429,11 @@
             <w:r>
               <w:rPr>
                 <w:rStyle w:val="R323KeyMessage"/>
-                <w:rFonts w:ascii="Aptos" w:hAnsi="Aptos"/>
-                <w:lang w:val="en-US"/>
               </w:rPr>
               <w:t xml:space="preserve">the printing and typesetting industry. </w:t>
             </w:r>
             <w:r>
               <w:rPr>
-                <w:rFonts w:ascii="Aptos" w:hAnsi="Aptos"/>
                 <w:lang w:val="en-US"/>
               </w:rPr>
               <w:t xml:space="preserve">Lorem Ipsum has been the industry's standard </w:t>
@@ -1550,14 +1441,11 @@
             <w:r>
               <w:rPr>
                 <w:rStyle w:val="R322KeyWord"/>
-                <w:rFonts w:ascii="Aptos" w:hAnsi="Aptos"/>
-                <w:lang w:val="en-US"/>
               </w:rPr>
               <w:t>dummy text</w:t>
             </w:r>
             <w:r>
               <w:rPr>
-                <w:rFonts w:ascii="Aptos" w:hAnsi="Aptos"/>
                 <w:lang w:val="en-US"/>
               </w:rPr>
               <w:t xml:space="preserve"> ever since the 1500s, when an unknown printer took a galley of type and scrambled it to </w:t>
@@ -1565,14 +1453,11 @@
             <w:r>
               <w:rPr>
                 <w:rStyle w:val="R322KeyWord"/>
-                <w:rFonts w:ascii="Aptos" w:hAnsi="Aptos"/>
-                <w:lang w:val="en-US"/>
               </w:rPr>
               <w:t>make a type specimen</w:t>
             </w:r>
             <w:r>
               <w:rPr>
-                <w:rFonts w:ascii="Aptos" w:hAnsi="Aptos"/>
                 <w:lang w:val="en-US"/>
               </w:rPr>
               <w:t xml:space="preserve"> book.</w:t>
@@ -1585,7 +1470,6 @@
               <w:pStyle w:val="R318UList1"/>
               <w:spacing w:after="80"/>
               <w:rPr>
-                <w:rFonts w:ascii="Aptos" w:hAnsi="Aptos"/>
                 <w:lang w:val="en-US"/>
               </w:rPr>
             </w:pPr>
@@ -1593,7 +1477,6 @@
             <w:bookmarkStart w:id="6" w:name="OLE_LINK9"/>
             <w:r>
               <w:rPr>
-                <w:rFonts w:ascii="Aptos" w:hAnsi="Aptos"/>
                 <w:lang w:val="en-US"/>
               </w:rPr>
               <w:t>Lorem Ipsum is simply dummy text of the printing and typesetting industry. Lorem Ipsum has been the industry's standard dummy text ever since the 1500s, when an unknown printer took a galley of type and scrambled it to make a type specimen book.</w:t>
@@ -1604,21 +1487,12 @@
             <w:pPr>
               <w:pStyle w:val="R319UList2"/>
               <w:spacing w:after="80"/>
-              <w:rPr>
-                <w:rFonts w:ascii="Aptos" w:hAnsi="Aptos"/>
-              </w:rPr>
             </w:pPr>
             <w:r>
-              <w:rPr>
-                <w:rFonts w:ascii="Aptos" w:hAnsi="Aptos"/>
-              </w:rPr>
               <w:t xml:space="preserve">Foo Bar </w:t>
             </w:r>
             <w:proofErr w:type="spellStart"/>
             <w:r>
-              <w:rPr>
-                <w:rFonts w:ascii="Aptos" w:hAnsi="Aptos"/>
-              </w:rPr>
               <w:t>Quux</w:t>
             </w:r>
             <w:proofErr w:type="spellEnd"/>
@@ -1627,21 +1501,12 @@
             <w:pPr>
               <w:pStyle w:val="R319UList2"/>
               <w:spacing w:after="80"/>
-              <w:rPr>
-                <w:rFonts w:ascii="Aptos" w:hAnsi="Aptos"/>
-              </w:rPr>
             </w:pPr>
             <w:r>
-              <w:rPr>
-                <w:rFonts w:ascii="Aptos" w:hAnsi="Aptos"/>
-              </w:rPr>
               <w:t xml:space="preserve">Foo Bar </w:t>
             </w:r>
             <w:proofErr w:type="spellStart"/>
             <w:r>
-              <w:rPr>
-                <w:rFonts w:ascii="Aptos" w:hAnsi="Aptos"/>
-              </w:rPr>
               <w:t>Quux</w:t>
             </w:r>
             <w:proofErr w:type="spellEnd"/>
@@ -1651,13 +1516,11 @@
               <w:pStyle w:val="R314Display"/>
               <w:spacing w:after="80"/>
               <w:rPr>
-                <w:rFonts w:ascii="Aptos" w:hAnsi="Aptos"/>
                 <w:lang w:val="en-US"/>
               </w:rPr>
             </w:pPr>
             <w:r>
               <w:rPr>
-                <w:rFonts w:ascii="Aptos" w:hAnsi="Aptos"/>
                 <w:lang w:val="en-US"/>
               </w:rPr>
               <w:t>SLIDE1</w:t>
@@ -1668,13 +1531,11 @@
               <w:pStyle w:val="R318UList1"/>
               <w:spacing w:after="80"/>
               <w:rPr>
-                <w:rFonts w:ascii="Aptos" w:hAnsi="Aptos"/>
                 <w:lang w:val="en-US"/>
               </w:rPr>
             </w:pPr>
             <w:r>
               <w:rPr>
-                <w:rFonts w:ascii="Aptos" w:hAnsi="Aptos"/>
                 <w:lang w:val="en-US"/>
               </w:rPr>
               <w:t xml:space="preserve">It has </w:t>
@@ -1682,15 +1543,13 @@
             <w:r>
               <w:rPr>
                 <w:rStyle w:val="R322KeyWord"/>
-                <w:rFonts w:ascii="Aptos" w:hAnsi="Aptos" w:cstheme="minorBidi"/>
+                <w:rFonts w:cstheme="minorBidi"/>
                 <w:color w:val="auto"/>
-                <w:lang w:val="en-US"/>
               </w:rPr>
               <w:t>survived</w:t>
             </w:r>
             <w:r>
               <w:rPr>
-                <w:rFonts w:ascii="Aptos" w:hAnsi="Aptos"/>
                 <w:lang w:val="en-US"/>
               </w:rPr>
               <w:t xml:space="preserve"> not only five centuries, but also the leap into electronic typesetting, remaining </w:t>
@@ -1698,15 +1557,13 @@
             <w:r>
               <w:rPr>
                 <w:rStyle w:val="R322KeyWord"/>
-                <w:rFonts w:ascii="Aptos" w:hAnsi="Aptos" w:cstheme="minorBidi"/>
+                <w:rFonts w:cstheme="minorBidi"/>
                 <w:color w:val="auto"/>
-                <w:lang w:val="en-US"/>
               </w:rPr>
               <w:t>essentially</w:t>
             </w:r>
             <w:r>
               <w:rPr>
-                <w:rFonts w:ascii="Aptos" w:hAnsi="Aptos"/>
                 <w:lang w:val="en-US"/>
               </w:rPr>
               <w:t xml:space="preserve"> unchanged. It was </w:t>
@@ -1714,15 +1571,13 @@
             <w:r>
               <w:rPr>
                 <w:rStyle w:val="R322KeyWord"/>
-                <w:rFonts w:ascii="Aptos" w:hAnsi="Aptos" w:cstheme="minorBidi"/>
+                <w:rFonts w:cstheme="minorBidi"/>
                 <w:color w:val="auto"/>
-                <w:lang w:val="en-US"/>
               </w:rPr>
               <w:t>popularized</w:t>
             </w:r>
             <w:r>
               <w:rPr>
-                <w:rFonts w:ascii="Aptos" w:hAnsi="Aptos"/>
                 <w:lang w:val="en-US"/>
               </w:rPr>
               <w:t xml:space="preserve"> in the 1960s with the release of Letraset sheets containing Lorem Ipsum passages, and more recently with desktop </w:t>
@@ -1730,15 +1585,13 @@
             <w:r>
               <w:rPr>
                 <w:rStyle w:val="R322KeyWord"/>
-                <w:rFonts w:ascii="Aptos" w:hAnsi="Aptos" w:cstheme="minorBidi"/>
+                <w:rFonts w:cstheme="minorBidi"/>
                 <w:color w:val="auto"/>
-                <w:lang w:val="en-US"/>
               </w:rPr>
               <w:t>publishing</w:t>
             </w:r>
             <w:r>
               <w:rPr>
-                <w:rFonts w:ascii="Aptos" w:hAnsi="Aptos"/>
                 <w:lang w:val="en-US"/>
               </w:rPr>
               <w:t xml:space="preserve"> software like Aldus PageMaker including versions of Lorem Ipsum.</w:t>
@@ -1763,21 +1616,14 @@
               <w:pStyle w:val="R317OList2"/>
               <w:spacing w:after="80"/>
               <w:rPr>
-                <w:rFonts w:ascii="Aptos" w:hAnsi="Aptos"/>
                 <w:lang w:val="en-US"/>
               </w:rPr>
             </w:pPr>
             <w:r>
-              <w:rPr>
-                <w:rFonts w:ascii="Aptos" w:hAnsi="Aptos"/>
-              </w:rPr>
               <w:t xml:space="preserve">Foo Bar </w:t>
             </w:r>
             <w:proofErr w:type="spellStart"/>
             <w:r>
-              <w:rPr>
-                <w:rFonts w:ascii="Aptos" w:hAnsi="Aptos"/>
-              </w:rPr>
               <w:t>Quux</w:t>
             </w:r>
             <w:bookmarkEnd w:id="3"/>
@@ -1801,7 +1647,6 @@
               <w:rPr>
                 <w:rStyle w:val="R122Toggle"/>
                 <w:rFonts w:ascii="Aptos" w:hAnsi="Aptos"/>
-                <w:lang w:val="en-US"/>
               </w:rPr>
             </w:pPr>
           </w:p>
@@ -1834,9 +1679,6 @@
             <w:pPr>
               <w:pStyle w:val="R211Speaker"/>
               <w:spacing w:after="80"/>
-              <w:rPr>
-                <w:rFonts w:ascii="Aptos" w:hAnsi="Aptos"/>
-              </w:rPr>
             </w:pPr>
           </w:p>
         </w:tc>
@@ -1849,13 +1691,11 @@
               <w:pStyle w:val="R311Part"/>
               <w:spacing w:after="80"/>
               <w:rPr>
-                <w:rFonts w:ascii="Aptos" w:hAnsi="Aptos"/>
                 <w:lang w:val="en-US"/>
               </w:rPr>
             </w:pPr>
             <w:r>
               <w:rPr>
-                <w:rFonts w:ascii="Aptos" w:hAnsi="Aptos"/>
                 <w:lang w:val="en-US"/>
               </w:rPr>
               <w:t>Part 2: Bar</w:t>
@@ -1877,7 +1717,6 @@
               <w:rPr>
                 <w:rStyle w:val="R122Toggle"/>
                 <w:rFonts w:ascii="Aptos" w:hAnsi="Aptos"/>
-                <w:lang w:val="en-US"/>
               </w:rPr>
             </w:pPr>
           </w:p>
@@ -1910,14 +1749,8 @@
             <w:pPr>
               <w:pStyle w:val="R211Speaker"/>
               <w:spacing w:after="80"/>
-              <w:rPr>
-                <w:rFonts w:ascii="Aptos" w:hAnsi="Aptos"/>
-              </w:rPr>
             </w:pPr>
             <w:r>
-              <w:rPr>
-                <w:rFonts w:ascii="Aptos" w:hAnsi="Aptos"/>
-              </w:rPr>
               <w:t>JOD</w:t>
             </w:r>
           </w:p>
@@ -1931,13 +1764,11 @@
               <w:pStyle w:val="R318UList1"/>
               <w:spacing w:after="80"/>
               <w:rPr>
-                <w:rFonts w:ascii="Aptos" w:hAnsi="Aptos"/>
                 <w:lang w:val="en-US"/>
               </w:rPr>
             </w:pPr>
             <w:r>
               <w:rPr>
-                <w:rFonts w:ascii="Aptos" w:hAnsi="Aptos"/>
                 <w:lang w:val="en-US"/>
               </w:rPr>
               <w:t>Lorem Ipsum is simply dummy text of the printing and typesetting industry. Lorem Ipsum has been the industry's standard dummy text ever since the 1500s, when an unknown printer took a galley of type and scrambled it to make a type specimen book.</w:t>
@@ -1947,21 +1778,12 @@
             <w:pPr>
               <w:pStyle w:val="R319UList2"/>
               <w:spacing w:after="80"/>
-              <w:rPr>
-                <w:rFonts w:ascii="Aptos" w:hAnsi="Aptos"/>
-              </w:rPr>
             </w:pPr>
             <w:r>
-              <w:rPr>
-                <w:rFonts w:ascii="Aptos" w:hAnsi="Aptos"/>
-              </w:rPr>
               <w:t xml:space="preserve">Foo Bar </w:t>
             </w:r>
             <w:proofErr w:type="spellStart"/>
             <w:r>
-              <w:rPr>
-                <w:rFonts w:ascii="Aptos" w:hAnsi="Aptos"/>
-              </w:rPr>
               <w:t>Quux</w:t>
             </w:r>
             <w:proofErr w:type="spellEnd"/>
@@ -1970,21 +1792,12 @@
             <w:pPr>
               <w:pStyle w:val="R319UList2"/>
               <w:spacing w:after="80"/>
-              <w:rPr>
-                <w:rFonts w:ascii="Aptos" w:hAnsi="Aptos"/>
-              </w:rPr>
             </w:pPr>
             <w:r>
-              <w:rPr>
-                <w:rFonts w:ascii="Aptos" w:hAnsi="Aptos"/>
-              </w:rPr>
               <w:t xml:space="preserve">Foo Bar </w:t>
             </w:r>
             <w:proofErr w:type="spellStart"/>
             <w:r>
-              <w:rPr>
-                <w:rFonts w:ascii="Aptos" w:hAnsi="Aptos"/>
-              </w:rPr>
               <w:t>Quux</w:t>
             </w:r>
             <w:proofErr w:type="spellEnd"/>
@@ -2005,7 +1818,6 @@
               <w:rPr>
                 <w:rStyle w:val="R122Toggle"/>
                 <w:rFonts w:ascii="Aptos" w:hAnsi="Aptos"/>
-                <w:lang w:val="en-US"/>
               </w:rPr>
             </w:pPr>
           </w:p>
@@ -2038,14 +1850,8 @@
             <w:pPr>
               <w:pStyle w:val="R211Speaker"/>
               <w:spacing w:after="80"/>
-              <w:rPr>
-                <w:rFonts w:ascii="Aptos" w:hAnsi="Aptos"/>
-              </w:rPr>
             </w:pPr>
             <w:r>
-              <w:rPr>
-                <w:rFonts w:ascii="Aptos" w:hAnsi="Aptos"/>
-              </w:rPr>
               <w:t>JAS</w:t>
             </w:r>
           </w:p>
@@ -2059,13 +1865,11 @@
               <w:pStyle w:val="R318UList1"/>
               <w:spacing w:after="80"/>
               <w:rPr>
-                <w:rFonts w:ascii="Aptos" w:hAnsi="Aptos"/>
                 <w:lang w:val="en-US"/>
               </w:rPr>
             </w:pPr>
             <w:r>
               <w:rPr>
-                <w:rFonts w:ascii="Aptos" w:hAnsi="Aptos"/>
                 <w:lang w:val="en-US"/>
               </w:rPr>
               <w:t xml:space="preserve">It has </w:t>
@@ -2073,15 +1877,13 @@
             <w:r>
               <w:rPr>
                 <w:rStyle w:val="R322KeyWord"/>
-                <w:rFonts w:ascii="Aptos" w:hAnsi="Aptos" w:cstheme="minorBidi"/>
+                <w:rFonts w:cstheme="minorBidi"/>
                 <w:color w:val="auto"/>
-                <w:lang w:val="en-US"/>
               </w:rPr>
               <w:t>survived</w:t>
             </w:r>
             <w:r>
               <w:rPr>
-                <w:rFonts w:ascii="Aptos" w:hAnsi="Aptos"/>
                 <w:lang w:val="en-US"/>
               </w:rPr>
               <w:t xml:space="preserve"> not only five centuries, but also the leap into electronic typesetting, remaining </w:t>
@@ -2089,15 +1891,13 @@
             <w:r>
               <w:rPr>
                 <w:rStyle w:val="R322KeyWord"/>
-                <w:rFonts w:ascii="Aptos" w:hAnsi="Aptos" w:cstheme="minorBidi"/>
+                <w:rFonts w:cstheme="minorBidi"/>
                 <w:color w:val="auto"/>
-                <w:lang w:val="en-US"/>
               </w:rPr>
               <w:t>essentially</w:t>
             </w:r>
             <w:r>
               <w:rPr>
-                <w:rFonts w:ascii="Aptos" w:hAnsi="Aptos"/>
                 <w:lang w:val="en-US"/>
               </w:rPr>
               <w:t xml:space="preserve"> unchanged. It was </w:t>
@@ -2105,15 +1905,13 @@
             <w:r>
               <w:rPr>
                 <w:rStyle w:val="R322KeyWord"/>
-                <w:rFonts w:ascii="Aptos" w:hAnsi="Aptos" w:cstheme="minorBidi"/>
+                <w:rFonts w:cstheme="minorBidi"/>
                 <w:color w:val="auto"/>
-                <w:lang w:val="en-US"/>
               </w:rPr>
               <w:t>popularized</w:t>
             </w:r>
             <w:r>
               <w:rPr>
-                <w:rFonts w:ascii="Aptos" w:hAnsi="Aptos"/>
                 <w:lang w:val="en-US"/>
               </w:rPr>
               <w:t xml:space="preserve"> in the 1960s with the release of Letraset sheets containing Lorem Ipsum passages, and more recently with desktop </w:t>
@@ -2121,15 +1919,13 @@
             <w:r>
               <w:rPr>
                 <w:rStyle w:val="R322KeyWord"/>
-                <w:rFonts w:ascii="Aptos" w:hAnsi="Aptos" w:cstheme="minorBidi"/>
+                <w:rFonts w:cstheme="minorBidi"/>
                 <w:color w:val="auto"/>
-                <w:lang w:val="en-US"/>
               </w:rPr>
               <w:t>publishing</w:t>
             </w:r>
             <w:r>
               <w:rPr>
-                <w:rFonts w:ascii="Aptos" w:hAnsi="Aptos"/>
                 <w:lang w:val="en-US"/>
               </w:rPr>
               <w:t xml:space="preserve"> software like Aldus PageMaker including versions of Lorem Ipsum.</w:t>
@@ -2143,21 +1939,12 @@
                 <w:numId w:val="124"/>
               </w:numPr>
               <w:spacing w:after="80"/>
-              <w:rPr>
-                <w:rFonts w:ascii="Aptos" w:hAnsi="Aptos"/>
-              </w:rPr>
             </w:pPr>
             <w:r>
-              <w:rPr>
-                <w:rFonts w:ascii="Aptos" w:hAnsi="Aptos"/>
-              </w:rPr>
               <w:t xml:space="preserve">Foo Bar </w:t>
             </w:r>
             <w:proofErr w:type="spellStart"/>
             <w:r>
-              <w:rPr>
-                <w:rFonts w:ascii="Aptos" w:hAnsi="Aptos"/>
-              </w:rPr>
               <w:t>Quux</w:t>
             </w:r>
             <w:proofErr w:type="spellEnd"/>
@@ -2171,21 +1958,14 @@
               </w:numPr>
               <w:spacing w:after="80"/>
               <w:rPr>
-                <w:rFonts w:ascii="Aptos" w:hAnsi="Aptos"/>
                 <w:lang w:val="en-US"/>
               </w:rPr>
             </w:pPr>
             <w:r>
-              <w:rPr>
-                <w:rFonts w:ascii="Aptos" w:hAnsi="Aptos"/>
-              </w:rPr>
               <w:t xml:space="preserve">Foo Bar </w:t>
             </w:r>
             <w:proofErr w:type="spellStart"/>
             <w:r>
-              <w:rPr>
-                <w:rFonts w:ascii="Aptos" w:hAnsi="Aptos"/>
-              </w:rPr>
               <w:t>Quux</w:t>
             </w:r>
             <w:proofErr w:type="spellEnd"/>
@@ -2291,6 +2071,7 @@
                 <w:lang w:val="en-US"/>
               </w:rPr>
             </w:pPr>
+            <w:bookmarkStart w:id="7" w:name="OLE_LINK11"/>
             <w:r>
               <w:rPr>
                 <w:rFonts w:ascii="Aptos" w:hAnsi="Aptos"/>
@@ -2321,6 +2102,7 @@
               </w:rPr>
               <w:t>XXX” column (Studio Team)</w:t>
             </w:r>
+            <w:bookmarkEnd w:id="7"/>
           </w:p>
         </w:tc>
       </w:tr>
@@ -2337,14 +2119,13 @@
               <w:rPr>
                 <w:rStyle w:val="R121Enforce"/>
                 <w:rFonts w:ascii="Aptos" w:hAnsi="Aptos"/>
-                <w:lang w:val="en-US"/>
               </w:rPr>
             </w:pPr>
+            <w:bookmarkStart w:id="8" w:name="_Hlk199374754"/>
             <w:r>
               <w:rPr>
                 <w:rStyle w:val="R121Enforce"/>
                 <w:rFonts w:ascii="Aptos" w:hAnsi="Aptos"/>
-                <w:lang w:val="en-US"/>
               </w:rPr>
               <w:t>R</w:t>
             </w:r>
@@ -2352,7 +2133,6 @@
               <w:rPr>
                 <w:rStyle w:val="R121Enforce"/>
                 <w:rFonts w:ascii="Aptos" w:hAnsi="Aptos"/>
-                <w:lang w:val="en-US"/>
               </w:rPr>
               <w:t>12</w:t>
             </w:r>
@@ -2367,7 +2147,6 @@
               <w:rPr>
                 <w:rStyle w:val="R121Enforce"/>
                 <w:rFonts w:ascii="Aptos" w:hAnsi="Aptos"/>
-                <w:lang w:val="en-US"/>
               </w:rPr>
               <w:t xml:space="preserve">: Enforce </w:t>
             </w:r>
@@ -2411,6 +2190,7 @@
           </w:p>
         </w:tc>
       </w:tr>
+      <w:bookmarkEnd w:id="8"/>
       <w:tr>
         <w:trPr>
           <w:trHeight w:val="528"/>
@@ -2424,7 +2204,6 @@
               <w:rPr>
                 <w:rStyle w:val="R122Toggle"/>
                 <w:rFonts w:ascii="Aptos" w:hAnsi="Aptos"/>
-                <w:lang w:val="en-US"/>
               </w:rPr>
             </w:pPr>
             <w:r>
@@ -2446,23 +2225,7 @@
                 <w:rStyle w:val="R122Toggle"/>
                 <w:rFonts w:ascii="Aptos" w:hAnsi="Aptos"/>
               </w:rPr>
-              <w:t xml:space="preserve">: </w:t>
-            </w:r>
-            <w:proofErr w:type="spellStart"/>
-            <w:r>
-              <w:rPr>
-                <w:rStyle w:val="R122Toggle"/>
-                <w:rFonts w:ascii="Aptos" w:hAnsi="Aptos"/>
-              </w:rPr>
-              <w:t>Toggle</w:t>
-            </w:r>
-            <w:proofErr w:type="spellEnd"/>
-            <w:r>
-              <w:rPr>
-                <w:rStyle w:val="R122Toggle"/>
-                <w:rFonts w:ascii="Aptos" w:hAnsi="Aptos"/>
-              </w:rPr>
-              <w:t xml:space="preserve"> </w:t>
+              <w:t xml:space="preserve">: Toggle </w:t>
             </w:r>
           </w:p>
         </w:tc>
@@ -2517,7 +2280,6 @@
               <w:rPr>
                 <w:rStyle w:val="R124Apply"/>
                 <w:rFonts w:ascii="Aptos" w:hAnsi="Aptos"/>
-                <w:lang w:val="en-US"/>
               </w:rPr>
             </w:pPr>
             <w:r>
@@ -2594,29 +2356,19 @@
               <w:rPr>
                 <w:rStyle w:val="R122Toggle"/>
                 <w:rFonts w:ascii="Aptos" w:hAnsi="Aptos"/>
-                <w:lang w:val="en-US"/>
               </w:rPr>
             </w:pPr>
             <w:r>
               <w:rPr>
                 <w:rStyle w:val="R124Apply"/>
                 <w:rFonts w:ascii="Aptos" w:hAnsi="Aptos"/>
-                <w:lang w:val="en-US"/>
-              </w:rPr>
-              <w:t>R</w:t>
+              </w:rPr>
+              <w:t>R124</w:t>
             </w:r>
             <w:r>
               <w:rPr>
                 <w:rStyle w:val="R124Apply"/>
                 <w:rFonts w:ascii="Aptos" w:hAnsi="Aptos"/>
-              </w:rPr>
-              <w:t>124</w:t>
-            </w:r>
-            <w:r>
-              <w:rPr>
-                <w:rStyle w:val="R124Apply"/>
-                <w:rFonts w:ascii="Aptos" w:hAnsi="Aptos"/>
-                <w:lang w:val="en-US"/>
               </w:rPr>
               <w:t>: Apply</w:t>
             </w:r>
@@ -2680,7 +2432,7 @@
                 <w:lang w:val="en-US"/>
               </w:rPr>
             </w:pPr>
-            <w:bookmarkStart w:id="7" w:name="OLE_LINK8"/>
+            <w:bookmarkStart w:id="9" w:name="OLE_LINK8"/>
             <w:r>
               <w:rPr>
                 <w:rFonts w:ascii="Aptos" w:hAnsi="Aptos"/>
@@ -2702,7 +2454,7 @@
               </w:rPr>
               <w:t>Speaker“ column</w:t>
             </w:r>
-            <w:bookmarkEnd w:id="7"/>
+            <w:bookmarkEnd w:id="9"/>
             <w:proofErr w:type="gramEnd"/>
             <w:r>
               <w:rPr>
@@ -2728,26 +2480,14 @@
           <w:p>
             <w:pPr>
               <w:pStyle w:val="R211Speaker"/>
-              <w:rPr>
-                <w:rFonts w:ascii="Aptos" w:hAnsi="Aptos"/>
-              </w:rPr>
             </w:pPr>
             <w:r>
-              <w:rPr>
-                <w:rFonts w:ascii="Aptos" w:hAnsi="Aptos"/>
-              </w:rPr>
               <w:t>R</w:t>
             </w:r>
             <w:r>
-              <w:rPr>
-                <w:rFonts w:ascii="Aptos" w:hAnsi="Aptos"/>
-              </w:rPr>
               <w:t>211</w:t>
             </w:r>
             <w:r>
-              <w:rPr>
-                <w:rFonts w:ascii="Aptos" w:hAnsi="Aptos"/>
-              </w:rPr>
               <w:t>: Speaker</w:t>
             </w:r>
           </w:p>
@@ -2832,6 +2572,8 @@
                 <w:lang w:val="en-US"/>
               </w:rPr>
             </w:pPr>
+            <w:bookmarkStart w:id="10" w:name="OLE_LINK16"/>
+            <w:bookmarkStart w:id="11" w:name="_Hlk199374839"/>
             <w:r>
               <w:rPr>
                 <w:rFonts w:ascii="Aptos" w:hAnsi="Aptos"/>
@@ -2864,9 +2606,11 @@
               </w:rPr>
               <w:t xml:space="preserve"> (Event Team)</w:t>
             </w:r>
+            <w:bookmarkEnd w:id="10"/>
           </w:p>
         </w:tc>
       </w:tr>
+      <w:bookmarkEnd w:id="11"/>
       <w:tr>
         <w:trPr>
           <w:trHeight w:val="384"/>
@@ -2878,26 +2622,14 @@
           <w:p>
             <w:pPr>
               <w:pStyle w:val="R311Part"/>
-              <w:rPr>
-                <w:rFonts w:ascii="Aptos" w:hAnsi="Aptos"/>
-              </w:rPr>
             </w:pPr>
             <w:r>
-              <w:rPr>
-                <w:rFonts w:ascii="Aptos" w:hAnsi="Aptos"/>
-              </w:rPr>
               <w:t>R</w:t>
             </w:r>
             <w:r>
-              <w:rPr>
-                <w:rFonts w:ascii="Aptos" w:hAnsi="Aptos"/>
-              </w:rPr>
               <w:t>311</w:t>
             </w:r>
             <w:r>
-              <w:rPr>
-                <w:rFonts w:ascii="Aptos" w:hAnsi="Aptos"/>
-              </w:rPr>
               <w:t>: Part</w:t>
             </w:r>
           </w:p>
@@ -2940,32 +2672,17 @@
           <w:p>
             <w:pPr>
               <w:pStyle w:val="R312State"/>
-              <w:rPr>
-                <w:rFonts w:ascii="Aptos" w:hAnsi="Aptos"/>
-              </w:rPr>
             </w:pPr>
             <w:r>
-              <w:rPr>
-                <w:rFonts w:ascii="Aptos" w:hAnsi="Aptos"/>
-              </w:rPr>
               <w:t>R</w:t>
             </w:r>
             <w:r>
-              <w:rPr>
-                <w:rFonts w:ascii="Aptos" w:hAnsi="Aptos"/>
-              </w:rPr>
               <w:t>312</w:t>
             </w:r>
             <w:r>
-              <w:rPr>
-                <w:rFonts w:ascii="Aptos" w:hAnsi="Aptos"/>
-              </w:rPr>
               <w:t xml:space="preserve">: </w:t>
             </w:r>
             <w:r>
-              <w:rPr>
-                <w:rFonts w:ascii="Aptos" w:hAnsi="Aptos"/>
-              </w:rPr>
               <w:t>State</w:t>
             </w:r>
           </w:p>
@@ -3075,32 +2792,17 @@
           <w:p>
             <w:pPr>
               <w:pStyle w:val="R313Control"/>
-              <w:rPr>
-                <w:rFonts w:ascii="Aptos" w:hAnsi="Aptos"/>
-              </w:rPr>
             </w:pPr>
             <w:r>
-              <w:rPr>
-                <w:rFonts w:ascii="Aptos" w:hAnsi="Aptos"/>
-              </w:rPr>
               <w:t>R</w:t>
             </w:r>
             <w:r>
-              <w:rPr>
-                <w:rFonts w:ascii="Aptos" w:hAnsi="Aptos"/>
-              </w:rPr>
               <w:t>313</w:t>
             </w:r>
             <w:r>
-              <w:rPr>
-                <w:rFonts w:ascii="Aptos" w:hAnsi="Aptos"/>
-              </w:rPr>
               <w:t xml:space="preserve">: </w:t>
             </w:r>
             <w:r>
-              <w:rPr>
-                <w:rFonts w:ascii="Aptos" w:hAnsi="Aptos"/>
-              </w:rPr>
               <w:t>Control</w:t>
             </w:r>
           </w:p>
@@ -3206,32 +2908,17 @@
           <w:p>
             <w:pPr>
               <w:pStyle w:val="R314Display"/>
-              <w:rPr>
-                <w:rFonts w:ascii="Aptos" w:hAnsi="Aptos"/>
-              </w:rPr>
             </w:pPr>
             <w:r>
-              <w:rPr>
-                <w:rFonts w:ascii="Aptos" w:hAnsi="Aptos"/>
-              </w:rPr>
               <w:t>R</w:t>
             </w:r>
             <w:r>
-              <w:rPr>
-                <w:rFonts w:ascii="Aptos" w:hAnsi="Aptos"/>
-              </w:rPr>
               <w:t>314</w:t>
             </w:r>
             <w:r>
-              <w:rPr>
-                <w:rFonts w:ascii="Aptos" w:hAnsi="Aptos"/>
-              </w:rPr>
               <w:t xml:space="preserve">: </w:t>
             </w:r>
             <w:r>
-              <w:rPr>
-                <w:rFonts w:ascii="Aptos" w:hAnsi="Aptos"/>
-              </w:rPr>
               <w:t>Display</w:t>
             </w:r>
           </w:p>
@@ -3250,7 +2937,7 @@
                 <w:lang w:val="en-US"/>
               </w:rPr>
             </w:pPr>
-            <w:bookmarkStart w:id="8" w:name="OLE_LINK10"/>
+            <w:bookmarkStart w:id="12" w:name="OLE_LINK10"/>
             <w:r>
               <w:rPr>
                 <w:rFonts w:ascii="Aptos" w:hAnsi="Aptos"/>
@@ -3367,7 +3054,7 @@
               </w:rPr>
               <w:t xml:space="preserve"> vocally spoken by the presenters</w:t>
             </w:r>
-            <w:bookmarkEnd w:id="8"/>
+            <w:bookmarkEnd w:id="12"/>
             <w:r>
               <w:rPr>
                 <w:rFonts w:ascii="Aptos" w:hAnsi="Aptos"/>
@@ -3396,7 +3083,7 @@
                 <w:lang w:val="en-US"/>
               </w:rPr>
             </w:pPr>
-            <w:bookmarkStart w:id="9" w:name="_Hlk195725134"/>
+            <w:bookmarkStart w:id="13" w:name="_Hlk195725134"/>
             <w:r>
               <w:t>R</w:t>
             </w:r>
@@ -3522,28 +3209,25 @@
                 <w:numId w:val="122"/>
               </w:numPr>
               <w:rPr>
-                <w:rFonts w:ascii="Aptos" w:hAnsi="Aptos"/>
                 <w:lang w:val="en-US"/>
               </w:rPr>
             </w:pPr>
-            <w:bookmarkStart w:id="10" w:name="OLE_LINK3"/>
-            <w:bookmarkStart w:id="11" w:name="_Hlk194797970"/>
-            <w:bookmarkEnd w:id="9"/>
-            <w:r>
-              <w:rPr>
-                <w:rFonts w:ascii="Aptos" w:hAnsi="Aptos"/>
+            <w:bookmarkStart w:id="14" w:name="OLE_LINK3"/>
+            <w:bookmarkStart w:id="15" w:name="_Hlk194797970"/>
+            <w:bookmarkEnd w:id="13"/>
+            <w:r>
+              <w:rPr>
                 <w:lang w:val="en-US"/>
               </w:rPr>
               <w:t xml:space="preserve">R316: </w:t>
             </w:r>
             <w:r>
               <w:rPr>
-                <w:rFonts w:ascii="Aptos" w:hAnsi="Aptos"/>
                 <w:lang w:val="en-US"/>
               </w:rPr>
               <w:t>OList1</w:t>
             </w:r>
-            <w:bookmarkEnd w:id="10"/>
+            <w:bookmarkEnd w:id="14"/>
           </w:p>
         </w:tc>
         <w:tc>
@@ -3589,27 +3273,23 @@
                 <w:numId w:val="122"/>
               </w:numPr>
               <w:rPr>
-                <w:rFonts w:ascii="Aptos" w:hAnsi="Aptos"/>
                 <w:lang w:val="en-US"/>
               </w:rPr>
             </w:pPr>
             <w:r>
               <w:rPr>
-                <w:rFonts w:ascii="Aptos" w:hAnsi="Aptos"/>
                 <w:lang w:val="en-US"/>
               </w:rPr>
               <w:t>R</w:t>
             </w:r>
             <w:r>
               <w:rPr>
-                <w:rFonts w:ascii="Aptos" w:hAnsi="Aptos"/>
                 <w:lang w:val="en-US"/>
               </w:rPr>
               <w:t>317: OL</w:t>
             </w:r>
             <w:r>
               <w:rPr>
-                <w:rFonts w:ascii="Aptos" w:hAnsi="Aptos"/>
                 <w:lang w:val="en-US"/>
               </w:rPr>
               <w:t>ist2</w:t>
@@ -3643,7 +3323,7 @@
           </w:p>
         </w:tc>
       </w:tr>
-      <w:bookmarkEnd w:id="11"/>
+      <w:bookmarkEnd w:id="15"/>
       <w:tr>
         <w:trPr>
           <w:trHeight w:val="276"/>
@@ -3656,34 +3336,29 @@
             <w:pPr>
               <w:pStyle w:val="R318UList1"/>
               <w:rPr>
-                <w:rFonts w:ascii="Aptos" w:hAnsi="Aptos"/>
                 <w:lang w:val="en-US"/>
               </w:rPr>
             </w:pPr>
             <w:r>
               <w:rPr>
-                <w:rFonts w:ascii="Aptos" w:hAnsi="Aptos"/>
                 <w:lang w:val="en-US"/>
               </w:rPr>
               <w:t>R</w:t>
             </w:r>
             <w:r>
               <w:rPr>
-                <w:rFonts w:ascii="Aptos" w:hAnsi="Aptos"/>
                 <w:lang w:val="en-US"/>
               </w:rPr>
               <w:t>318</w:t>
             </w:r>
             <w:r>
               <w:rPr>
-                <w:rFonts w:ascii="Aptos" w:hAnsi="Aptos"/>
                 <w:lang w:val="en-US"/>
               </w:rPr>
               <w:t xml:space="preserve">: </w:t>
             </w:r>
             <w:r>
               <w:rPr>
-                <w:rFonts w:ascii="Aptos" w:hAnsi="Aptos"/>
                 <w:lang w:val="en-US"/>
               </w:rPr>
               <w:t>UList1</w:t>
@@ -3729,48 +3404,41 @@
             <w:pPr>
               <w:pStyle w:val="R319UList2"/>
               <w:rPr>
-                <w:rFonts w:ascii="Aptos" w:hAnsi="Aptos"/>
                 <w:lang w:val="en-US"/>
               </w:rPr>
             </w:pPr>
             <w:r>
               <w:rPr>
-                <w:rFonts w:ascii="Aptos" w:hAnsi="Aptos"/>
                 <w:lang w:val="en-US"/>
               </w:rPr>
               <w:t>R</w:t>
             </w:r>
             <w:r>
               <w:rPr>
-                <w:rFonts w:ascii="Aptos" w:hAnsi="Aptos"/>
                 <w:lang w:val="en-US"/>
               </w:rPr>
               <w:t>319</w:t>
             </w:r>
             <w:r>
               <w:rPr>
-                <w:rFonts w:ascii="Aptos" w:hAnsi="Aptos"/>
                 <w:lang w:val="en-US"/>
               </w:rPr>
               <w:t xml:space="preserve">: </w:t>
             </w:r>
             <w:r>
               <w:rPr>
-                <w:rFonts w:ascii="Aptos" w:hAnsi="Aptos"/>
                 <w:lang w:val="en-US"/>
               </w:rPr>
               <w:t>U</w:t>
             </w:r>
             <w:r>
               <w:rPr>
-                <w:rFonts w:ascii="Aptos" w:hAnsi="Aptos"/>
                 <w:lang w:val="en-US"/>
               </w:rPr>
               <w:t>List</w:t>
             </w:r>
             <w:r>
               <w:rPr>
-                <w:rFonts w:ascii="Aptos" w:hAnsi="Aptos"/>
                 <w:lang w:val="en-US"/>
               </w:rPr>
               <w:t>2</w:t>
@@ -3817,7 +3485,6 @@
               <w:rPr>
                 <w:rStyle w:val="R321Emphasis"/>
                 <w:rFonts w:ascii="Aptos" w:hAnsi="Aptos"/>
-                <w:lang w:val="en-US"/>
               </w:rPr>
             </w:pPr>
             <w:r>
@@ -3839,17 +3506,8 @@
                 <w:rStyle w:val="R321Emphasis"/>
                 <w:rFonts w:ascii="Aptos" w:hAnsi="Aptos"/>
               </w:rPr>
-              <w:t xml:space="preserve">: </w:t>
-            </w:r>
-            <w:proofErr w:type="spellStart"/>
-            <w:r>
-              <w:rPr>
-                <w:rStyle w:val="R321Emphasis"/>
-                <w:rFonts w:ascii="Aptos" w:hAnsi="Aptos"/>
-              </w:rPr>
-              <w:t>Emphasis</w:t>
-            </w:r>
-            <w:proofErr w:type="spellEnd"/>
+              <w:t>: Emphasis</w:t>
+            </w:r>
           </w:p>
         </w:tc>
         <w:tc>
@@ -3971,7 +3629,8 @@
                 <w:lang w:val="en-US"/>
               </w:rPr>
             </w:pPr>
-            <w:bookmarkStart w:id="12" w:name="OLE_LINK6"/>
+            <w:bookmarkStart w:id="16" w:name="OLE_LINK17"/>
+            <w:bookmarkStart w:id="17" w:name="OLE_LINK6"/>
             <w:r>
               <w:rPr>
                 <w:rFonts w:ascii="Aptos" w:hAnsi="Aptos"/>
@@ -3980,9 +3639,20 @@
                 <w:szCs w:val="20"/>
                 <w:lang w:val="en-US"/>
               </w:rPr>
-              <w:t>Word to allow the presenter to just glance over the content and immediately see the standout key content aspects</w:t>
-            </w:r>
-            <w:bookmarkEnd w:id="12"/>
+              <w:t xml:space="preserve">Word to allow the presenter to just glance over the content and immediately see the standout key content </w:t>
+            </w:r>
+            <w:bookmarkEnd w:id="16"/>
+            <w:r>
+              <w:rPr>
+                <w:rFonts w:ascii="Aptos" w:hAnsi="Aptos"/>
+                <w:color w:val="808080" w:themeColor="background1" w:themeShade="80"/>
+                <w:sz w:val="20"/>
+                <w:szCs w:val="20"/>
+                <w:lang w:val="en-US"/>
+              </w:rPr>
+              <w:t>aspects</w:t>
+            </w:r>
+            <w:bookmarkEnd w:id="17"/>
             <w:r>
               <w:rPr>
                 <w:rFonts w:ascii="Aptos" w:hAnsi="Aptos"/>
@@ -4041,7 +3711,6 @@
             <w:pPr>
               <w:rPr>
                 <w:rStyle w:val="R323KeyMessage"/>
-                <w:lang w:val="en-US"/>
               </w:rPr>
             </w:pPr>
             <w:r>
@@ -4086,7 +3755,7 @@
                 <w:lang w:val="en-US"/>
               </w:rPr>
             </w:pPr>
-            <w:bookmarkStart w:id="13" w:name="OLE_LINK7"/>
+            <w:bookmarkStart w:id="18" w:name="OLE_LINK7"/>
             <w:r>
               <w:rPr>
                 <w:rFonts w:ascii="Aptos" w:hAnsi="Aptos"/>
@@ -4164,7 +3833,7 @@
               </w:rPr>
               <w:br/>
             </w:r>
-            <w:bookmarkEnd w:id="13"/>
+            <w:bookmarkEnd w:id="18"/>
             <w:r>
               <w:rPr>
                 <w:rFonts w:ascii="Aptos" w:hAnsi="Aptos"/>
@@ -4174,6 +3843,170 @@
                 <w:lang w:val="en-US"/>
               </w:rPr>
               <w:t>Optional hint for recording to subsequently replay it (Live Cut).</w:t>
+            </w:r>
+          </w:p>
+        </w:tc>
+      </w:tr>
+      <w:tr>
+        <w:trPr>
+          <w:trHeight w:val="583"/>
+        </w:trPr>
+        <w:tc>
+          <w:tcPr>
+            <w:tcW w:w="3964" w:type="dxa"/>
+            <w:tcBorders>
+              <w:bottom w:val="single" w:sz="4" w:space="0" w:color="BFBFBF" w:themeColor="background1" w:themeShade="BF"/>
+            </w:tcBorders>
+          </w:tcPr>
+          <w:p>
+            <w:pPr>
+              <w:rPr>
+                <w:rStyle w:val="R324Info"/>
+              </w:rPr>
+            </w:pPr>
+            <w:r>
+              <w:rPr>
+                <w:rStyle w:val="R324Info"/>
+              </w:rPr>
+              <w:t>R324: Info</w:t>
+            </w:r>
+          </w:p>
+        </w:tc>
+        <w:tc>
+          <w:tcPr>
+            <w:tcW w:w="7074" w:type="dxa"/>
+            <w:tcBorders>
+              <w:bottom w:val="single" w:sz="4" w:space="0" w:color="BFBFBF" w:themeColor="background1" w:themeShade="BF"/>
+            </w:tcBorders>
+          </w:tcPr>
+          <w:p>
+            <w:pPr>
+              <w:rPr>
+                <w:rFonts w:ascii="Aptos" w:hAnsi="Aptos"/>
+                <w:color w:val="808080" w:themeColor="background1" w:themeShade="80"/>
+                <w:sz w:val="20"/>
+                <w:szCs w:val="20"/>
+                <w:lang w:val="en-US"/>
+              </w:rPr>
+            </w:pPr>
+            <w:r>
+              <w:rPr>
+                <w:rFonts w:ascii="Aptos" w:hAnsi="Aptos"/>
+                <w:color w:val="808080" w:themeColor="background1" w:themeShade="80"/>
+                <w:sz w:val="20"/>
+                <w:szCs w:val="20"/>
+                <w:lang w:val="en-US"/>
+              </w:rPr>
+              <w:t xml:space="preserve">Indicates information intended for the presenters during event </w:t>
+            </w:r>
+            <w:r>
+              <w:rPr>
+                <w:rFonts w:ascii="Aptos" w:hAnsi="Aptos"/>
+                <w:i/>
+                <w:iCs/>
+                <w:color w:val="808080" w:themeColor="background1" w:themeShade="80"/>
+                <w:sz w:val="20"/>
+                <w:szCs w:val="20"/>
+                <w:lang w:val="en-US"/>
+              </w:rPr>
+              <w:t>preparation</w:t>
+            </w:r>
+            <w:r>
+              <w:rPr>
+                <w:rFonts w:ascii="Aptos" w:hAnsi="Aptos"/>
+                <w:color w:val="808080" w:themeColor="background1" w:themeShade="80"/>
+                <w:sz w:val="20"/>
+                <w:szCs w:val="20"/>
+                <w:lang w:val="en-US"/>
+              </w:rPr>
+              <w:t xml:space="preserve"> only. It annotates or describes the </w:t>
+            </w:r>
+            <w:proofErr w:type="gramStart"/>
+            <w:r>
+              <w:rPr>
+                <w:rFonts w:ascii="Aptos" w:hAnsi="Aptos"/>
+                <w:color w:val="808080" w:themeColor="background1" w:themeShade="80"/>
+                <w:sz w:val="20"/>
+                <w:szCs w:val="20"/>
+                <w:lang w:val="en-US"/>
+              </w:rPr>
+              <w:t>content, and</w:t>
+            </w:r>
+            <w:proofErr w:type="gramEnd"/>
+            <w:r>
+              <w:rPr>
+                <w:rFonts w:ascii="Aptos" w:hAnsi="Aptos"/>
+                <w:color w:val="808080" w:themeColor="background1" w:themeShade="80"/>
+                <w:sz w:val="20"/>
+                <w:szCs w:val="20"/>
+                <w:lang w:val="en-US"/>
+              </w:rPr>
+              <w:t xml:space="preserve"> is </w:t>
+            </w:r>
+            <w:r>
+              <w:rPr>
+                <w:rFonts w:ascii="Aptos" w:hAnsi="Aptos"/>
+                <w:i/>
+                <w:iCs/>
+                <w:color w:val="808080" w:themeColor="background1" w:themeShade="80"/>
+                <w:sz w:val="20"/>
+                <w:szCs w:val="20"/>
+                <w:lang w:val="en-US"/>
+              </w:rPr>
+              <w:t>not</w:t>
+            </w:r>
+            <w:r>
+              <w:rPr>
+                <w:rFonts w:ascii="Aptos" w:hAnsi="Aptos"/>
+                <w:color w:val="808080" w:themeColor="background1" w:themeShade="80"/>
+                <w:sz w:val="20"/>
+                <w:szCs w:val="20"/>
+                <w:lang w:val="en-US"/>
+              </w:rPr>
+              <w:t xml:space="preserve"> shown on the teleprompter.</w:t>
+            </w:r>
+          </w:p>
+        </w:tc>
+      </w:tr>
+      <w:tr>
+        <w:trPr>
+          <w:trHeight w:val="314"/>
+        </w:trPr>
+        <w:tc>
+          <w:tcPr>
+            <w:tcW w:w="11038" w:type="dxa"/>
+            <w:gridSpan w:val="2"/>
+            <w:shd w:val="clear" w:color="auto" w:fill="000000" w:themeFill="text1"/>
+          </w:tcPr>
+          <w:p>
+            <w:pPr>
+              <w:rPr>
+                <w:rFonts w:ascii="Aptos" w:hAnsi="Aptos"/>
+                <w:color w:val="808080" w:themeColor="background1" w:themeShade="80"/>
+                <w:sz w:val="20"/>
+                <w:szCs w:val="20"/>
+                <w:lang w:val="en-US"/>
+              </w:rPr>
+            </w:pPr>
+            <w:r>
+              <w:rPr>
+                <w:rFonts w:ascii="Aptos" w:hAnsi="Aptos"/>
+                <w:color w:val="FFFFFF" w:themeColor="background1"/>
+                <w:sz w:val="20"/>
+                <w:szCs w:val="20"/>
+                <w:lang w:val="en-US"/>
+              </w:rPr>
+              <w:t>Style</w:t>
+            </w:r>
+            <w:r>
+              <w:rPr>
+                <w:rFonts w:ascii="Aptos" w:hAnsi="Aptos"/>
+                <w:color w:val="FFFFFF" w:themeColor="background1"/>
+                <w:sz w:val="20"/>
+                <w:szCs w:val="20"/>
+                <w:lang w:val="en-US"/>
+              </w:rPr>
+              <w:t>s for Base Styling</w:t>
             </w:r>
           </w:p>
         </w:tc>
@@ -4188,16 +4021,16 @@
           </w:tcPr>
           <w:p>
             <w:pPr>
-              <w:rPr>
-                <w:rStyle w:val="R324Info"/>
-              </w:rPr>
+              <w:pStyle w:val="R011BaseParagraph"/>
             </w:pPr>
             <w:r>
-              <w:rPr>
-                <w:rStyle w:val="R324Info"/>
-              </w:rPr>
-              <w:t>R324: Info</w:t>
-            </w:r>
+              <w:t xml:space="preserve">R011: Base </w:t>
+            </w:r>
+            <w:proofErr w:type="gramStart"/>
+            <w:r>
+              <w:t>Paragraph</w:t>
+            </w:r>
+            <w:proofErr w:type="gramEnd"/>
           </w:p>
         </w:tc>
         <w:tc>
@@ -4222,19 +4055,18 @@
                 <w:szCs w:val="20"/>
                 <w:lang w:val="en-US"/>
               </w:rPr>
-              <w:t xml:space="preserve">Indicates information intended for the presenters during event </w:t>
-            </w:r>
-            <w:r>
-              <w:rPr>
-                <w:rFonts w:ascii="Aptos" w:hAnsi="Aptos"/>
-                <w:i/>
-                <w:iCs/>
+              <w:t>Base style for paragraphs.</w:t>
+            </w:r>
+            <w:r>
+              <w:rPr>
+                <w:rFonts w:ascii="Aptos" w:hAnsi="Aptos"/>
                 <w:color w:val="808080" w:themeColor="background1" w:themeShade="80"/>
                 <w:sz w:val="20"/>
                 <w:szCs w:val="20"/>
                 <w:lang w:val="en-US"/>
               </w:rPr>
-              <w:t>preparation</w:t>
+              <w:br/>
+              <w:t>Can be used for regular/non-list paragraphs.</w:t>
             </w:r>
             <w:r>
               <w:rPr>
@@ -4244,10 +4076,35 @@
                 <w:szCs w:val="20"/>
                 <w:lang w:val="en-US"/>
               </w:rPr>
-              <w:t xml:space="preserve"> only. It annotates or describes the </w:t>
-            </w:r>
-            <w:proofErr w:type="gramStart"/>
-            <w:r>
+              <w:br/>
+              <w:t>Also for internal use within Rundown styles.</w:t>
+            </w:r>
+          </w:p>
+        </w:tc>
+      </w:tr>
+      <w:tr>
+        <w:trPr>
+          <w:trHeight w:val="583"/>
+        </w:trPr>
+        <w:tc>
+          <w:tcPr>
+            <w:tcW w:w="3964" w:type="dxa"/>
+          </w:tcPr>
+          <w:p>
+            <w:pPr>
+              <w:pStyle w:val="R011BaseParagraph"/>
+            </w:pPr>
+            <w:r>
+              <w:t>R021: Base Character</w:t>
+            </w:r>
+          </w:p>
+        </w:tc>
+        <w:tc>
+          <w:tcPr>
+            <w:tcW w:w="7074" w:type="dxa"/>
+          </w:tcPr>
+          <w:p>
+            <w:pPr>
               <w:rPr>
                 <w:rFonts w:ascii="Aptos" w:hAnsi="Aptos"/>
                 <w:color w:val="808080" w:themeColor="background1" w:themeShade="80"/>
@@ -4255,9 +4112,7 @@
                 <w:szCs w:val="20"/>
                 <w:lang w:val="en-US"/>
               </w:rPr>
-              <w:t>content, and</w:t>
-            </w:r>
-            <w:proofErr w:type="gramEnd"/>
+            </w:pPr>
             <w:r>
               <w:rPr>
                 <w:rFonts w:ascii="Aptos" w:hAnsi="Aptos"/>
@@ -4266,19 +4121,17 @@
                 <w:szCs w:val="20"/>
                 <w:lang w:val="en-US"/>
               </w:rPr>
-              <w:t xml:space="preserve"> is </w:t>
-            </w:r>
-            <w:r>
-              <w:rPr>
-                <w:rFonts w:ascii="Aptos" w:hAnsi="Aptos"/>
-                <w:i/>
-                <w:iCs/>
+              <w:t>Base style for characters.</w:t>
+            </w:r>
+            <w:r>
+              <w:rPr>
+                <w:rFonts w:ascii="Aptos" w:hAnsi="Aptos"/>
                 <w:color w:val="808080" w:themeColor="background1" w:themeShade="80"/>
                 <w:sz w:val="20"/>
                 <w:szCs w:val="20"/>
                 <w:lang w:val="en-US"/>
               </w:rPr>
-              <w:t>not</w:t>
+              <w:br/>
             </w:r>
             <w:r>
               <w:rPr>
@@ -4288,7 +4141,18 @@
                 <w:szCs w:val="20"/>
                 <w:lang w:val="en-US"/>
               </w:rPr>
-              <w:t xml:space="preserve"> shown on the teleprompter.</w:t>
+              <w:t>Should not be used manually.</w:t>
+            </w:r>
+            <w:r>
+              <w:rPr>
+                <w:rFonts w:ascii="Aptos" w:hAnsi="Aptos"/>
+                <w:color w:val="808080" w:themeColor="background1" w:themeShade="80"/>
+                <w:sz w:val="20"/>
+                <w:szCs w:val="20"/>
+                <w:lang w:val="en-US"/>
+              </w:rPr>
+              <w:br/>
+              <w:t>Just for internal use within Rundown styles.</w:t>
             </w:r>
           </w:p>
         </w:tc>
@@ -12364,8 +12228,8 @@
   </w:style>
   <w:style w:type="paragraph" w:customStyle="1" w:styleId="R311Part">
     <w:name w:val="R311: Part"/>
-    <w:basedOn w:val="Normal"/>
-    <w:next w:val="Normal"/>
+    <w:basedOn w:val="R011BaseParagraph"/>
+    <w:next w:val="R011BaseParagraph"/>
     <w:qFormat/>
     <w:rsid w:val="00FD5827"/>
     <w:pPr>
@@ -12380,8 +12244,8 @@
   </w:style>
   <w:style w:type="paragraph" w:customStyle="1" w:styleId="R211Speaker">
     <w:name w:val="R211: Speaker"/>
-    <w:basedOn w:val="Normal"/>
-    <w:next w:val="Normal"/>
+    <w:basedOn w:val="R011BaseParagraph"/>
+    <w:next w:val="R011BaseParagraph"/>
     <w:qFormat/>
     <w:rsid w:val="002C7752"/>
     <w:rPr>
@@ -12893,24 +12757,22 @@
   </w:style>
   <w:style w:type="paragraph" w:customStyle="1" w:styleId="R314Display">
     <w:name w:val="R314: Display"/>
-    <w:basedOn w:val="Normal"/>
-    <w:next w:val="Normal"/>
+    <w:basedOn w:val="R011BaseParagraph"/>
+    <w:next w:val="R011BaseParagraph"/>
     <w:qFormat/>
     <w:rsid w:val="00D47B12"/>
     <w:pPr>
       <w:shd w:val="clear" w:color="auto" w:fill="C0DBF5"/>
-      <w:spacing w:after="0" w:line="240" w:lineRule="auto"/>
     </w:pPr>
   </w:style>
   <w:style w:type="paragraph" w:customStyle="1" w:styleId="R313Control">
     <w:name w:val="R313: Control"/>
-    <w:basedOn w:val="Normal"/>
-    <w:next w:val="Normal"/>
+    <w:basedOn w:val="R011BaseParagraph"/>
+    <w:next w:val="R011BaseParagraph"/>
     <w:qFormat/>
     <w:rsid w:val="00596B7F"/>
     <w:pPr>
       <w:shd w:val="clear" w:color="auto" w:fill="EBB57D"/>
-      <w:spacing w:after="0" w:line="240" w:lineRule="auto"/>
     </w:pPr>
     <w:rPr>
       <w:i/>
@@ -12920,13 +12782,13 @@
   </w:style>
   <w:style w:type="paragraph" w:customStyle="1" w:styleId="R315Hint">
     <w:name w:val="R315: Hint"/>
-    <w:basedOn w:val="Normal"/>
-    <w:next w:val="Normal"/>
+    <w:basedOn w:val="R011BaseParagraph"/>
+    <w:next w:val="R011BaseParagraph"/>
     <w:qFormat/>
     <w:rsid w:val="007E0DFC"/>
     <w:pPr>
       <w:shd w:val="clear" w:color="auto" w:fill="7DB4EA"/>
-      <w:spacing w:before="40" w:after="40" w:line="240" w:lineRule="auto"/>
+      <w:spacing w:before="40" w:after="40"/>
       <w:contextualSpacing/>
     </w:pPr>
     <w:rPr>
@@ -12937,42 +12799,42 @@
   </w:style>
   <w:style w:type="paragraph" w:customStyle="1" w:styleId="R312State">
     <w:name w:val="R312: State"/>
-    <w:basedOn w:val="Normal"/>
-    <w:next w:val="Normal"/>
+    <w:basedOn w:val="R011BaseParagraph"/>
+    <w:next w:val="R011BaseParagraph"/>
     <w:qFormat/>
     <w:rsid w:val="00596B7F"/>
     <w:pPr>
       <w:shd w:val="clear" w:color="auto" w:fill="F5DBC1"/>
-      <w:spacing w:after="0" w:line="240" w:lineRule="auto"/>
     </w:pPr>
   </w:style>
   <w:style w:type="character" w:customStyle="1" w:styleId="R323KeyMessage">
     <w:name w:val="R323: KeyMessage"/>
-    <w:basedOn w:val="DefaultParagraphFont"/>
+    <w:basedOn w:val="R021BaseCharacter"/>
     <w:uiPriority w:val="1"/>
     <w:qFormat/>
-    <w:rsid w:val="007253CD"/>
+    <w:rsid w:val="00215F44"/>
     <w:rPr>
-      <w:rFonts w:asciiTheme="minorHAnsi" w:hAnsiTheme="minorHAnsi"/>
       <w:color w:val="1067B2"/>
       <w:bdr w:val="none" w:sz="0" w:space="0" w:color="auto"/>
       <w:shd w:val="clear" w:color="auto" w:fill="C0DBF5"/>
+      <w:lang w:val="en-US"/>
     </w:rPr>
   </w:style>
   <w:style w:type="character" w:customStyle="1" w:styleId="R321Emphasis">
     <w:name w:val="R321: Emphasis"/>
-    <w:basedOn w:val="DefaultParagraphFont"/>
+    <w:basedOn w:val="R021BaseCharacter"/>
     <w:uiPriority w:val="1"/>
     <w:qFormat/>
     <w:rsid w:val="008B0095"/>
     <w:rPr>
       <w:i/>
       <w:color w:val="1067B2"/>
+      <w:lang w:val="en-US"/>
     </w:rPr>
   </w:style>
   <w:style w:type="character" w:customStyle="1" w:styleId="R121Enforce">
     <w:name w:val="R121: Enforce"/>
-    <w:basedOn w:val="DefaultParagraphFont"/>
+    <w:basedOn w:val="R021BaseCharacter"/>
     <w:uiPriority w:val="1"/>
     <w:qFormat/>
     <w:rsid w:val="003A2A4F"/>
@@ -12981,11 +12843,12 @@
       <w:color w:val="B26813"/>
       <w:bdr w:val="none" w:sz="0" w:space="0" w:color="auto"/>
       <w:shd w:val="clear" w:color="auto" w:fill="F5DBC1"/>
+      <w:lang w:val="en-US"/>
     </w:rPr>
   </w:style>
   <w:style w:type="character" w:customStyle="1" w:styleId="R124Apply">
     <w:name w:val="R124: Apply"/>
-    <w:basedOn w:val="DefaultParagraphFont"/>
+    <w:basedOn w:val="R021BaseCharacter"/>
     <w:uiPriority w:val="1"/>
     <w:qFormat/>
     <w:rsid w:val="00395F2E"/>
@@ -12995,11 +12858,12 @@
       <w:color w:val="B26813"/>
       <w:bdr w:val="none" w:sz="0" w:space="0" w:color="auto"/>
       <w:shd w:val="clear" w:color="auto" w:fill="auto"/>
+      <w:lang w:val="en-US"/>
     </w:rPr>
   </w:style>
   <w:style w:type="character" w:customStyle="1" w:styleId="R123Select">
     <w:name w:val="R123: Select"/>
-    <w:basedOn w:val="DefaultParagraphFont"/>
+    <w:basedOn w:val="R021BaseCharacter"/>
     <w:uiPriority w:val="1"/>
     <w:qFormat/>
     <w:rsid w:val="00B848BD"/>
@@ -13011,13 +12875,14 @@
   </w:style>
   <w:style w:type="character" w:customStyle="1" w:styleId="R122Toggle">
     <w:name w:val="R122: Toggle"/>
-    <w:basedOn w:val="DefaultParagraphFont"/>
+    <w:basedOn w:val="R021BaseCharacter"/>
     <w:uiPriority w:val="1"/>
     <w:qFormat/>
     <w:rsid w:val="00B848BD"/>
     <w:rPr>
       <w:b/>
       <w:color w:val="B26813"/>
+      <w:lang w:val="en-US"/>
     </w:rPr>
   </w:style>
   <w:style w:type="paragraph" w:styleId="ListBullet">
@@ -13035,13 +12900,14 @@
   </w:style>
   <w:style w:type="character" w:customStyle="1" w:styleId="R322KeyWord">
     <w:name w:val="R322: KeyWord"/>
-    <w:basedOn w:val="DefaultParagraphFont"/>
+    <w:basedOn w:val="R021BaseCharacter"/>
     <w:uiPriority w:val="1"/>
     <w:qFormat/>
-    <w:rsid w:val="007E0DFC"/>
+    <w:rsid w:val="00215F44"/>
     <w:rPr>
-      <w:rFonts w:asciiTheme="minorHAnsi" w:hAnsiTheme="minorHAnsi" w:cstheme="minorHAnsi"/>
+      <w:rFonts w:cs="Calibri (Body)"/>
       <w:color w:val="1067B2"/>
+      <w:lang w:val="en-US"/>
     </w:rPr>
   </w:style>
   <w:style w:type="paragraph" w:styleId="ListBullet2">
@@ -13066,14 +12932,13 @@
   </w:style>
   <w:style w:type="paragraph" w:customStyle="1" w:styleId="R316OList1">
     <w:name w:val="R316: OList1"/>
-    <w:basedOn w:val="ListParagraph"/>
+    <w:basedOn w:val="R011BaseParagraph"/>
     <w:qFormat/>
     <w:rsid w:val="005A1312"/>
     <w:pPr>
       <w:numPr>
         <w:numId w:val="119"/>
       </w:numPr>
-      <w:spacing w:after="0" w:line="240" w:lineRule="auto"/>
     </w:pPr>
   </w:style>
   <w:style w:type="numbering" w:customStyle="1" w:styleId="CurrentList1">
@@ -13119,7 +12984,7 @@
   </w:style>
   <w:style w:type="paragraph" w:customStyle="1" w:styleId="R318UList1">
     <w:name w:val="R318: UList1"/>
-    <w:basedOn w:val="ListParagraph"/>
+    <w:basedOn w:val="R011BaseParagraph"/>
     <w:qFormat/>
     <w:rsid w:val="00212321"/>
     <w:pPr>
@@ -13137,7 +13002,6 @@
       <w:numPr>
         <w:ilvl w:val="1"/>
       </w:numPr>
-      <w:spacing w:after="0" w:line="240" w:lineRule="auto"/>
     </w:pPr>
   </w:style>
   <w:style w:type="character" w:customStyle="1" w:styleId="Heading1Char">
@@ -13177,13 +13041,35 @@
   </w:style>
   <w:style w:type="character" w:customStyle="1" w:styleId="R324Info">
     <w:name w:val="R324: Info"/>
-    <w:basedOn w:val="DefaultParagraphFont"/>
+    <w:basedOn w:val="R021BaseCharacter"/>
     <w:uiPriority w:val="1"/>
     <w:qFormat/>
-    <w:rsid w:val="00D47B12"/>
+    <w:rsid w:val="00215F44"/>
     <w:rPr>
-      <w:rFonts w:ascii="Aptos" w:hAnsi="Aptos"/>
       <w:color w:val="929292"/>
+      <w:lang w:val="en-US"/>
+    </w:rPr>
+  </w:style>
+  <w:style w:type="paragraph" w:customStyle="1" w:styleId="R011BaseParagraph">
+    <w:name w:val="R011: Base Paragraph"/>
+    <w:qFormat/>
+    <w:rsid w:val="00F7785A"/>
+    <w:pPr>
+      <w:widowControl w:val="0"/>
+      <w:spacing w:after="0" w:line="240" w:lineRule="auto"/>
+    </w:pPr>
+    <w:rPr>
+      <w:rFonts w:ascii="Aptos" w:eastAsiaTheme="majorEastAsia" w:hAnsi="Aptos" w:cstheme="majorBidi"/>
+      <w:szCs w:val="32"/>
+    </w:rPr>
+  </w:style>
+  <w:style w:type="character" w:customStyle="1" w:styleId="R021BaseCharacter">
+    <w:name w:val="R021: Base Character"/>
+    <w:uiPriority w:val="1"/>
+    <w:qFormat/>
+    <w:rsid w:val="00742684"/>
+    <w:rPr>
+      <w:lang w:val="en-US"/>
     </w:rPr>
   </w:style>
 </w:styles>

</xml_diff>

<commit_message>
IMPROVEMENT: improve styling of "R321: Emphasis" to just underline and italics
</commit_message>
<xml_diff>
--- a/rundown-1-doc/rundown-template.docx
+++ b/rundown-1-doc/rundown-template.docx
@@ -12825,10 +12825,11 @@
     <w:basedOn w:val="R021BaseCharacter"/>
     <w:uiPriority w:val="1"/>
     <w:qFormat/>
-    <w:rsid w:val="008B0095"/>
+    <w:rsid w:val="001C4480"/>
     <w:rPr>
       <w:i/>
-      <w:color w:val="1067B2"/>
+      <w:color w:val="auto"/>
+      <w:u w:val="single"/>
       <w:lang w:val="en-US"/>
     </w:rPr>
   </w:style>
@@ -13371,57 +13372,35 @@
 </file>
 
 <file path=customXml/item1.xml><?xml version="1.0" encoding="utf-8"?>
-<?mso-contentType ?>
-<spe:Receivers xmlns:spe="http://schemas.microsoft.com/sharepoint/events">
-  <Receiver>
-    <Name>Document ID Generator</Name>
-    <Synchronization>Synchronous</Synchronization>
-    <Type>10001</Type>
-    <SequenceNumber>1000</SequenceNumber>
-    <Url/>
-    <Assembly>Microsoft.Office.DocumentManagement, Version=16.0.0.0, Culture=neutral, PublicKeyToken=71e9bce111e9429c</Assembly>
-    <Class>Microsoft.Office.DocumentManagement.Internal.DocIdHandler</Class>
-    <Data/>
-    <Filter/>
-  </Receiver>
-  <Receiver>
-    <Name>Document ID Generator</Name>
-    <Synchronization>Synchronous</Synchronization>
-    <Type>10002</Type>
-    <SequenceNumber>1001</SequenceNumber>
-    <Url/>
-    <Assembly>Microsoft.Office.DocumentManagement, Version=16.0.0.0, Culture=neutral, PublicKeyToken=71e9bce111e9429c</Assembly>
-    <Class>Microsoft.Office.DocumentManagement.Internal.DocIdHandler</Class>
-    <Data/>
-    <Filter/>
-  </Receiver>
-  <Receiver>
-    <Name>Document ID Generator</Name>
-    <Synchronization>Synchronous</Synchronization>
-    <Type>10004</Type>
-    <SequenceNumber>1002</SequenceNumber>
-    <Url/>
-    <Assembly>Microsoft.Office.DocumentManagement, Version=16.0.0.0, Culture=neutral, PublicKeyToken=71e9bce111e9429c</Assembly>
-    <Class>Microsoft.Office.DocumentManagement.Internal.DocIdHandler</Class>
-    <Data/>
-    <Filter/>
-  </Receiver>
-  <Receiver>
-    <Name>Document ID Generator</Name>
-    <Synchronization>Synchronous</Synchronization>
-    <Type>10006</Type>
-    <SequenceNumber>1003</SequenceNumber>
-    <Url/>
-    <Assembly>Microsoft.Office.DocumentManagement, Version=16.0.0.0, Culture=neutral, PublicKeyToken=71e9bce111e9429c</Assembly>
-    <Class>Microsoft.Office.DocumentManagement.Internal.DocIdHandler</Class>
-    <Data/>
-    <Filter/>
-  </Receiver>
-</spe:Receivers>
+<p:properties xmlns:p="http://schemas.microsoft.com/office/2006/metadata/properties" xmlns:xsi="http://www.w3.org/2001/XMLSchema-instance" xmlns:pc="http://schemas.microsoft.com/office/infopath/2007/PartnerControls">
+  <documentManagement>
+    <h3f1b06ce09f48098d4991f35ddb7359 xmlns="f719ecbf-a19d-4b01-ba1f-7ffa0d8a5235">
+      <Terms xmlns="http://schemas.microsoft.com/office/infopath/2007/PartnerControls"/>
+    </h3f1b06ce09f48098d4991f35ddb7359>
+    <TaxCatchAll xmlns="f719ecbf-a19d-4b01-ba1f-7ffa0d8a5235">
+      <Value>107</Value>
+    </TaxCatchAll>
+    <f16d888152304445aa5b35ba4716d4a8 xmlns="f719ecbf-a19d-4b01-ba1f-7ffa0d8a5235">
+      <Terms xmlns="http://schemas.microsoft.com/office/infopath/2007/PartnerControls">
+        <TermInfo xmlns="http://schemas.microsoft.com/office/infopath/2007/PartnerControls">
+          <TermName xmlns="http://schemas.microsoft.com/office/infopath/2007/PartnerControls">draft</TermName>
+          <TermId xmlns="http://schemas.microsoft.com/office/infopath/2007/PartnerControls">f1fe2a98-d56b-449d-82ee-cefd9e5def11</TermId>
+        </TermInfo>
+      </Terms>
+    </f16d888152304445aa5b35ba4716d4a8>
+    <_dlc_DocId xmlns="c90b9c9c-5bc8-4af9-a8db-9e96f1667943">STUDIO-480587236-50417</_dlc_DocId>
+    <_dlc_DocIdUrl xmlns="c90b9c9c-5bc8-4af9-a8db-9e96f1667943">
+      <Url>https://msggroup.sharepoint.com/sites/TEA-msg-Filmstudio/_layouts/15/DocIdRedir.aspx?ID=STUDIO-480587236-50417</Url>
+      <Description>STUDIO-480587236-50417</Description>
+    </_dlc_DocIdUrl>
+    <AufbewahrungBis xmlns="f719ecbf-a19d-4b01-ba1f-7ffa0d8a5235" xsi:nil="true"/>
+  </documentManagement>
+</p:properties>
 </file>
 
 <file path=customXml/item2.xml><?xml version="1.0" encoding="utf-8"?>
-<b:Sources xmlns:b="http://schemas.openxmlformats.org/officeDocument/2006/bibliography" xmlns="http://schemas.openxmlformats.org/officeDocument/2006/bibliography" SelectedStyle="\APASixthEditionOfficeOnline.xsl" StyleName="APA" Version="6"/>
+<?mso-contentType ?>
+<SharedContentType xmlns="Microsoft.SharePoint.Taxonomy.ContentTypeSync" SourceId="a53a62bb-fe8c-40a9-b721-69dc556ec299" ContentTypeId="0x010100CB739A34987DFC4799956597BE84C54F" PreviousValue="false"/>
 </file>
 
 <file path=customXml/item3.xml><?xml version="1.0" encoding="utf-8"?>
@@ -13621,35 +13600,57 @@
 </file>
 
 <file path=customXml/item4.xml><?xml version="1.0" encoding="utf-8"?>
-<?mso-contentType ?>
-<SharedContentType xmlns="Microsoft.SharePoint.Taxonomy.ContentTypeSync" SourceId="a53a62bb-fe8c-40a9-b721-69dc556ec299" ContentTypeId="0x010100CB739A34987DFC4799956597BE84C54F" PreviousValue="false"/>
+<b:Sources xmlns:b="http://schemas.openxmlformats.org/officeDocument/2006/bibliography" xmlns="http://schemas.openxmlformats.org/officeDocument/2006/bibliography" SelectedStyle="\APASixthEditionOfficeOnline.xsl" StyleName="APA" Version="6"/>
 </file>
 
 <file path=customXml/item5.xml><?xml version="1.0" encoding="utf-8"?>
-<p:properties xmlns:p="http://schemas.microsoft.com/office/2006/metadata/properties" xmlns:xsi="http://www.w3.org/2001/XMLSchema-instance" xmlns:pc="http://schemas.microsoft.com/office/infopath/2007/PartnerControls">
-  <documentManagement>
-    <h3f1b06ce09f48098d4991f35ddb7359 xmlns="f719ecbf-a19d-4b01-ba1f-7ffa0d8a5235">
-      <Terms xmlns="http://schemas.microsoft.com/office/infopath/2007/PartnerControls"/>
-    </h3f1b06ce09f48098d4991f35ddb7359>
-    <TaxCatchAll xmlns="f719ecbf-a19d-4b01-ba1f-7ffa0d8a5235">
-      <Value>107</Value>
-    </TaxCatchAll>
-    <f16d888152304445aa5b35ba4716d4a8 xmlns="f719ecbf-a19d-4b01-ba1f-7ffa0d8a5235">
-      <Terms xmlns="http://schemas.microsoft.com/office/infopath/2007/PartnerControls">
-        <TermInfo xmlns="http://schemas.microsoft.com/office/infopath/2007/PartnerControls">
-          <TermName xmlns="http://schemas.microsoft.com/office/infopath/2007/PartnerControls">draft</TermName>
-          <TermId xmlns="http://schemas.microsoft.com/office/infopath/2007/PartnerControls">f1fe2a98-d56b-449d-82ee-cefd9e5def11</TermId>
-        </TermInfo>
-      </Terms>
-    </f16d888152304445aa5b35ba4716d4a8>
-    <_dlc_DocId xmlns="c90b9c9c-5bc8-4af9-a8db-9e96f1667943">STUDIO-480587236-50417</_dlc_DocId>
-    <_dlc_DocIdUrl xmlns="c90b9c9c-5bc8-4af9-a8db-9e96f1667943">
-      <Url>https://msggroup.sharepoint.com/sites/TEA-msg-Filmstudio/_layouts/15/DocIdRedir.aspx?ID=STUDIO-480587236-50417</Url>
-      <Description>STUDIO-480587236-50417</Description>
-    </_dlc_DocIdUrl>
-    <AufbewahrungBis xmlns="f719ecbf-a19d-4b01-ba1f-7ffa0d8a5235" xsi:nil="true"/>
-  </documentManagement>
-</p:properties>
+<?mso-contentType ?>
+<spe:Receivers xmlns:spe="http://schemas.microsoft.com/sharepoint/events">
+  <Receiver>
+    <Name>Document ID Generator</Name>
+    <Synchronization>Synchronous</Synchronization>
+    <Type>10001</Type>
+    <SequenceNumber>1000</SequenceNumber>
+    <Url/>
+    <Assembly>Microsoft.Office.DocumentManagement, Version=16.0.0.0, Culture=neutral, PublicKeyToken=71e9bce111e9429c</Assembly>
+    <Class>Microsoft.Office.DocumentManagement.Internal.DocIdHandler</Class>
+    <Data/>
+    <Filter/>
+  </Receiver>
+  <Receiver>
+    <Name>Document ID Generator</Name>
+    <Synchronization>Synchronous</Synchronization>
+    <Type>10002</Type>
+    <SequenceNumber>1001</SequenceNumber>
+    <Url/>
+    <Assembly>Microsoft.Office.DocumentManagement, Version=16.0.0.0, Culture=neutral, PublicKeyToken=71e9bce111e9429c</Assembly>
+    <Class>Microsoft.Office.DocumentManagement.Internal.DocIdHandler</Class>
+    <Data/>
+    <Filter/>
+  </Receiver>
+  <Receiver>
+    <Name>Document ID Generator</Name>
+    <Synchronization>Synchronous</Synchronization>
+    <Type>10004</Type>
+    <SequenceNumber>1002</SequenceNumber>
+    <Url/>
+    <Assembly>Microsoft.Office.DocumentManagement, Version=16.0.0.0, Culture=neutral, PublicKeyToken=71e9bce111e9429c</Assembly>
+    <Class>Microsoft.Office.DocumentManagement.Internal.DocIdHandler</Class>
+    <Data/>
+    <Filter/>
+  </Receiver>
+  <Receiver>
+    <Name>Document ID Generator</Name>
+    <Synchronization>Synchronous</Synchronization>
+    <Type>10006</Type>
+    <SequenceNumber>1003</SequenceNumber>
+    <Url/>
+    <Assembly>Microsoft.Office.DocumentManagement, Version=16.0.0.0, Culture=neutral, PublicKeyToken=71e9bce111e9429c</Assembly>
+    <Class>Microsoft.Office.DocumentManagement.Internal.DocIdHandler</Class>
+    <Data/>
+    <Filter/>
+  </Receiver>
+</spe:Receivers>
 </file>
 
 <file path=customXml/item6.xml><?xml version="1.0" encoding="utf-8"?>
@@ -13662,17 +13663,20 @@
 </file>
 
 <file path=customXml/itemProps1.xml><?xml version="1.0" encoding="utf-8"?>
-<ds:datastoreItem xmlns:ds="http://schemas.openxmlformats.org/officeDocument/2006/customXml" ds:itemID="{6AE6CEB7-5D5D-46B4-8328-72E20A579C9B}">
+<ds:datastoreItem xmlns:ds="http://schemas.openxmlformats.org/officeDocument/2006/customXml" ds:itemID="{CEA3BB47-061C-4C69-BB9D-EABB5BF7560D}">
   <ds:schemaRefs>
-    <ds:schemaRef ds:uri="http://schemas.microsoft.com/sharepoint/events"/>
+    <ds:schemaRef ds:uri="http://schemas.microsoft.com/office/2006/metadata/properties"/>
+    <ds:schemaRef ds:uri="http://schemas.microsoft.com/office/infopath/2007/PartnerControls"/>
+    <ds:schemaRef ds:uri="f719ecbf-a19d-4b01-ba1f-7ffa0d8a5235"/>
+    <ds:schemaRef ds:uri="c90b9c9c-5bc8-4af9-a8db-9e96f1667943"/>
   </ds:schemaRefs>
 </ds:datastoreItem>
 </file>
 
 <file path=customXml/itemProps2.xml><?xml version="1.0" encoding="utf-8"?>
-<ds:datastoreItem xmlns:ds="http://schemas.openxmlformats.org/officeDocument/2006/customXml" ds:itemID="{B8024BAE-7B7C-4D5D-B7DB-9E215FEE7021}">
+<ds:datastoreItem xmlns:ds="http://schemas.openxmlformats.org/officeDocument/2006/customXml" ds:itemID="{6DFA565F-93AE-4471-9414-260E21440040}">
   <ds:schemaRefs>
-    <ds:schemaRef ds:uri="http://schemas.openxmlformats.org/officeDocument/2006/bibliography"/>
+    <ds:schemaRef ds:uri="Microsoft.SharePoint.Taxonomy.ContentTypeSync"/>
   </ds:schemaRefs>
 </ds:datastoreItem>
 </file>
@@ -13697,20 +13701,17 @@
 </file>
 
 <file path=customXml/itemProps4.xml><?xml version="1.0" encoding="utf-8"?>
-<ds:datastoreItem xmlns:ds="http://schemas.openxmlformats.org/officeDocument/2006/customXml" ds:itemID="{6DFA565F-93AE-4471-9414-260E21440040}">
+<ds:datastoreItem xmlns:ds="http://schemas.openxmlformats.org/officeDocument/2006/customXml" ds:itemID="{B8024BAE-7B7C-4D5D-B7DB-9E215FEE7021}">
   <ds:schemaRefs>
-    <ds:schemaRef ds:uri="Microsoft.SharePoint.Taxonomy.ContentTypeSync"/>
+    <ds:schemaRef ds:uri="http://schemas.openxmlformats.org/officeDocument/2006/bibliography"/>
   </ds:schemaRefs>
 </ds:datastoreItem>
 </file>
 
 <file path=customXml/itemProps5.xml><?xml version="1.0" encoding="utf-8"?>
-<ds:datastoreItem xmlns:ds="http://schemas.openxmlformats.org/officeDocument/2006/customXml" ds:itemID="{CEA3BB47-061C-4C69-BB9D-EABB5BF7560D}">
+<ds:datastoreItem xmlns:ds="http://schemas.openxmlformats.org/officeDocument/2006/customXml" ds:itemID="{6AE6CEB7-5D5D-46B4-8328-72E20A579C9B}">
   <ds:schemaRefs>
-    <ds:schemaRef ds:uri="http://schemas.microsoft.com/office/2006/metadata/properties"/>
-    <ds:schemaRef ds:uri="http://schemas.microsoft.com/office/infopath/2007/PartnerControls"/>
-    <ds:schemaRef ds:uri="f719ecbf-a19d-4b01-ba1f-7ffa0d8a5235"/>
-    <ds:schemaRef ds:uri="c90b9c9c-5bc8-4af9-a8db-9e96f1667943"/>
+    <ds:schemaRef ds:uri="http://schemas.microsoft.com/sharepoint/events"/>
   </ds:schemaRefs>
 </ds:datastoreItem>
 </file>

</xml_diff>

<commit_message>
fix description of R312 and R313 styles
</commit_message>
<xml_diff>
--- a/rundown-1-doc/rundown-template.docx
+++ b/rundown-1-doc/rundown-template.docx
@@ -2776,7 +2776,37 @@
                 <w:szCs w:val="20"/>
                 <w:lang w:val="en-US"/>
               </w:rPr>
-              <w:t xml:space="preserve"> shown on the teleprompter.</w:t>
+              <w:t xml:space="preserve"> shown on the teleprompter</w:t>
+            </w:r>
+            <w:r>
+              <w:rPr>
+                <w:rFonts w:ascii="Aptos" w:hAnsi="Aptos"/>
+                <w:color w:val="808080" w:themeColor="background1" w:themeShade="80"/>
+                <w:sz w:val="20"/>
+                <w:szCs w:val="20"/>
+                <w:lang w:val="en-US"/>
+              </w:rPr>
+              <w:t xml:space="preserve"> </w:t>
+            </w:r>
+            <w:r>
+              <w:rPr>
+                <w:rFonts w:ascii="Aptos" w:hAnsi="Aptos"/>
+                <w:color w:val="808080" w:themeColor="background1" w:themeShade="80"/>
+                <w:sz w:val="20"/>
+                <w:szCs w:val="20"/>
+                <w:lang w:val="en-US"/>
+              </w:rPr>
+              <w:t>as text, only as a subtle marker line</w:t>
+            </w:r>
+            <w:r>
+              <w:rPr>
+                <w:rFonts w:ascii="Aptos" w:hAnsi="Aptos"/>
+                <w:color w:val="808080" w:themeColor="background1" w:themeShade="80"/>
+                <w:sz w:val="20"/>
+                <w:szCs w:val="20"/>
+                <w:lang w:val="en-US"/>
+              </w:rPr>
+              <w:t>.</w:t>
             </w:r>
           </w:p>
         </w:tc>
@@ -2882,7 +2912,7 @@
                 <w:szCs w:val="20"/>
                 <w:lang w:val="en-US"/>
               </w:rPr>
-              <w:t xml:space="preserve"> – as text, only as a subtle marker line</w:t>
+              <w:t xml:space="preserve"> at all</w:t>
             </w:r>
             <w:r>
               <w:rPr>
@@ -13372,35 +13402,57 @@
 </file>
 
 <file path=customXml/item1.xml><?xml version="1.0" encoding="utf-8"?>
-<p:properties xmlns:p="http://schemas.microsoft.com/office/2006/metadata/properties" xmlns:xsi="http://www.w3.org/2001/XMLSchema-instance" xmlns:pc="http://schemas.microsoft.com/office/infopath/2007/PartnerControls">
-  <documentManagement>
-    <h3f1b06ce09f48098d4991f35ddb7359 xmlns="f719ecbf-a19d-4b01-ba1f-7ffa0d8a5235">
-      <Terms xmlns="http://schemas.microsoft.com/office/infopath/2007/PartnerControls"/>
-    </h3f1b06ce09f48098d4991f35ddb7359>
-    <TaxCatchAll xmlns="f719ecbf-a19d-4b01-ba1f-7ffa0d8a5235">
-      <Value>107</Value>
-    </TaxCatchAll>
-    <f16d888152304445aa5b35ba4716d4a8 xmlns="f719ecbf-a19d-4b01-ba1f-7ffa0d8a5235">
-      <Terms xmlns="http://schemas.microsoft.com/office/infopath/2007/PartnerControls">
-        <TermInfo xmlns="http://schemas.microsoft.com/office/infopath/2007/PartnerControls">
-          <TermName xmlns="http://schemas.microsoft.com/office/infopath/2007/PartnerControls">draft</TermName>
-          <TermId xmlns="http://schemas.microsoft.com/office/infopath/2007/PartnerControls">f1fe2a98-d56b-449d-82ee-cefd9e5def11</TermId>
-        </TermInfo>
-      </Terms>
-    </f16d888152304445aa5b35ba4716d4a8>
-    <_dlc_DocId xmlns="c90b9c9c-5bc8-4af9-a8db-9e96f1667943">STUDIO-480587236-50417</_dlc_DocId>
-    <_dlc_DocIdUrl xmlns="c90b9c9c-5bc8-4af9-a8db-9e96f1667943">
-      <Url>https://msggroup.sharepoint.com/sites/TEA-msg-Filmstudio/_layouts/15/DocIdRedir.aspx?ID=STUDIO-480587236-50417</Url>
-      <Description>STUDIO-480587236-50417</Description>
-    </_dlc_DocIdUrl>
-    <AufbewahrungBis xmlns="f719ecbf-a19d-4b01-ba1f-7ffa0d8a5235" xsi:nil="true"/>
-  </documentManagement>
-</p:properties>
+<?mso-contentType ?>
+<spe:Receivers xmlns:spe="http://schemas.microsoft.com/sharepoint/events">
+  <Receiver>
+    <Name>Document ID Generator</Name>
+    <Synchronization>Synchronous</Synchronization>
+    <Type>10001</Type>
+    <SequenceNumber>1000</SequenceNumber>
+    <Url/>
+    <Assembly>Microsoft.Office.DocumentManagement, Version=16.0.0.0, Culture=neutral, PublicKeyToken=71e9bce111e9429c</Assembly>
+    <Class>Microsoft.Office.DocumentManagement.Internal.DocIdHandler</Class>
+    <Data/>
+    <Filter/>
+  </Receiver>
+  <Receiver>
+    <Name>Document ID Generator</Name>
+    <Synchronization>Synchronous</Synchronization>
+    <Type>10002</Type>
+    <SequenceNumber>1001</SequenceNumber>
+    <Url/>
+    <Assembly>Microsoft.Office.DocumentManagement, Version=16.0.0.0, Culture=neutral, PublicKeyToken=71e9bce111e9429c</Assembly>
+    <Class>Microsoft.Office.DocumentManagement.Internal.DocIdHandler</Class>
+    <Data/>
+    <Filter/>
+  </Receiver>
+  <Receiver>
+    <Name>Document ID Generator</Name>
+    <Synchronization>Synchronous</Synchronization>
+    <Type>10004</Type>
+    <SequenceNumber>1002</SequenceNumber>
+    <Url/>
+    <Assembly>Microsoft.Office.DocumentManagement, Version=16.0.0.0, Culture=neutral, PublicKeyToken=71e9bce111e9429c</Assembly>
+    <Class>Microsoft.Office.DocumentManagement.Internal.DocIdHandler</Class>
+    <Data/>
+    <Filter/>
+  </Receiver>
+  <Receiver>
+    <Name>Document ID Generator</Name>
+    <Synchronization>Synchronous</Synchronization>
+    <Type>10006</Type>
+    <SequenceNumber>1003</SequenceNumber>
+    <Url/>
+    <Assembly>Microsoft.Office.DocumentManagement, Version=16.0.0.0, Culture=neutral, PublicKeyToken=71e9bce111e9429c</Assembly>
+    <Class>Microsoft.Office.DocumentManagement.Internal.DocIdHandler</Class>
+    <Data/>
+    <Filter/>
+  </Receiver>
+</spe:Receivers>
 </file>
 
 <file path=customXml/item2.xml><?xml version="1.0" encoding="utf-8"?>
-<?mso-contentType ?>
-<SharedContentType xmlns="Microsoft.SharePoint.Taxonomy.ContentTypeSync" SourceId="a53a62bb-fe8c-40a9-b721-69dc556ec299" ContentTypeId="0x010100CB739A34987DFC4799956597BE84C54F" PreviousValue="false"/>
+<b:Sources xmlns:b="http://schemas.openxmlformats.org/officeDocument/2006/bibliography" xmlns="http://schemas.openxmlformats.org/officeDocument/2006/bibliography" SelectedStyle="\APASixthEditionOfficeOnline.xsl" StyleName="APA" Version="6"/>
 </file>
 
 <file path=customXml/item3.xml><?xml version="1.0" encoding="utf-8"?>
@@ -13600,57 +13652,35 @@
 </file>
 
 <file path=customXml/item4.xml><?xml version="1.0" encoding="utf-8"?>
-<b:Sources xmlns:b="http://schemas.openxmlformats.org/officeDocument/2006/bibliography" xmlns="http://schemas.openxmlformats.org/officeDocument/2006/bibliography" SelectedStyle="\APASixthEditionOfficeOnline.xsl" StyleName="APA" Version="6"/>
+<?mso-contentType ?>
+<SharedContentType xmlns="Microsoft.SharePoint.Taxonomy.ContentTypeSync" SourceId="a53a62bb-fe8c-40a9-b721-69dc556ec299" ContentTypeId="0x010100CB739A34987DFC4799956597BE84C54F" PreviousValue="false"/>
 </file>
 
 <file path=customXml/item5.xml><?xml version="1.0" encoding="utf-8"?>
-<?mso-contentType ?>
-<spe:Receivers xmlns:spe="http://schemas.microsoft.com/sharepoint/events">
-  <Receiver>
-    <Name>Document ID Generator</Name>
-    <Synchronization>Synchronous</Synchronization>
-    <Type>10001</Type>
-    <SequenceNumber>1000</SequenceNumber>
-    <Url/>
-    <Assembly>Microsoft.Office.DocumentManagement, Version=16.0.0.0, Culture=neutral, PublicKeyToken=71e9bce111e9429c</Assembly>
-    <Class>Microsoft.Office.DocumentManagement.Internal.DocIdHandler</Class>
-    <Data/>
-    <Filter/>
-  </Receiver>
-  <Receiver>
-    <Name>Document ID Generator</Name>
-    <Synchronization>Synchronous</Synchronization>
-    <Type>10002</Type>
-    <SequenceNumber>1001</SequenceNumber>
-    <Url/>
-    <Assembly>Microsoft.Office.DocumentManagement, Version=16.0.0.0, Culture=neutral, PublicKeyToken=71e9bce111e9429c</Assembly>
-    <Class>Microsoft.Office.DocumentManagement.Internal.DocIdHandler</Class>
-    <Data/>
-    <Filter/>
-  </Receiver>
-  <Receiver>
-    <Name>Document ID Generator</Name>
-    <Synchronization>Synchronous</Synchronization>
-    <Type>10004</Type>
-    <SequenceNumber>1002</SequenceNumber>
-    <Url/>
-    <Assembly>Microsoft.Office.DocumentManagement, Version=16.0.0.0, Culture=neutral, PublicKeyToken=71e9bce111e9429c</Assembly>
-    <Class>Microsoft.Office.DocumentManagement.Internal.DocIdHandler</Class>
-    <Data/>
-    <Filter/>
-  </Receiver>
-  <Receiver>
-    <Name>Document ID Generator</Name>
-    <Synchronization>Synchronous</Synchronization>
-    <Type>10006</Type>
-    <SequenceNumber>1003</SequenceNumber>
-    <Url/>
-    <Assembly>Microsoft.Office.DocumentManagement, Version=16.0.0.0, Culture=neutral, PublicKeyToken=71e9bce111e9429c</Assembly>
-    <Class>Microsoft.Office.DocumentManagement.Internal.DocIdHandler</Class>
-    <Data/>
-    <Filter/>
-  </Receiver>
-</spe:Receivers>
+<p:properties xmlns:p="http://schemas.microsoft.com/office/2006/metadata/properties" xmlns:xsi="http://www.w3.org/2001/XMLSchema-instance" xmlns:pc="http://schemas.microsoft.com/office/infopath/2007/PartnerControls">
+  <documentManagement>
+    <h3f1b06ce09f48098d4991f35ddb7359 xmlns="f719ecbf-a19d-4b01-ba1f-7ffa0d8a5235">
+      <Terms xmlns="http://schemas.microsoft.com/office/infopath/2007/PartnerControls"/>
+    </h3f1b06ce09f48098d4991f35ddb7359>
+    <TaxCatchAll xmlns="f719ecbf-a19d-4b01-ba1f-7ffa0d8a5235">
+      <Value>107</Value>
+    </TaxCatchAll>
+    <f16d888152304445aa5b35ba4716d4a8 xmlns="f719ecbf-a19d-4b01-ba1f-7ffa0d8a5235">
+      <Terms xmlns="http://schemas.microsoft.com/office/infopath/2007/PartnerControls">
+        <TermInfo xmlns="http://schemas.microsoft.com/office/infopath/2007/PartnerControls">
+          <TermName xmlns="http://schemas.microsoft.com/office/infopath/2007/PartnerControls">draft</TermName>
+          <TermId xmlns="http://schemas.microsoft.com/office/infopath/2007/PartnerControls">f1fe2a98-d56b-449d-82ee-cefd9e5def11</TermId>
+        </TermInfo>
+      </Terms>
+    </f16d888152304445aa5b35ba4716d4a8>
+    <_dlc_DocId xmlns="c90b9c9c-5bc8-4af9-a8db-9e96f1667943">STUDIO-480587236-50417</_dlc_DocId>
+    <_dlc_DocIdUrl xmlns="c90b9c9c-5bc8-4af9-a8db-9e96f1667943">
+      <Url>https://msggroup.sharepoint.com/sites/TEA-msg-Filmstudio/_layouts/15/DocIdRedir.aspx?ID=STUDIO-480587236-50417</Url>
+      <Description>STUDIO-480587236-50417</Description>
+    </_dlc_DocIdUrl>
+    <AufbewahrungBis xmlns="f719ecbf-a19d-4b01-ba1f-7ffa0d8a5235" xsi:nil="true"/>
+  </documentManagement>
+</p:properties>
 </file>
 
 <file path=customXml/item6.xml><?xml version="1.0" encoding="utf-8"?>
@@ -13663,20 +13693,17 @@
 </file>
 
 <file path=customXml/itemProps1.xml><?xml version="1.0" encoding="utf-8"?>
-<ds:datastoreItem xmlns:ds="http://schemas.openxmlformats.org/officeDocument/2006/customXml" ds:itemID="{CEA3BB47-061C-4C69-BB9D-EABB5BF7560D}">
+<ds:datastoreItem xmlns:ds="http://schemas.openxmlformats.org/officeDocument/2006/customXml" ds:itemID="{6AE6CEB7-5D5D-46B4-8328-72E20A579C9B}">
   <ds:schemaRefs>
-    <ds:schemaRef ds:uri="http://schemas.microsoft.com/office/2006/metadata/properties"/>
-    <ds:schemaRef ds:uri="http://schemas.microsoft.com/office/infopath/2007/PartnerControls"/>
-    <ds:schemaRef ds:uri="f719ecbf-a19d-4b01-ba1f-7ffa0d8a5235"/>
-    <ds:schemaRef ds:uri="c90b9c9c-5bc8-4af9-a8db-9e96f1667943"/>
+    <ds:schemaRef ds:uri="http://schemas.microsoft.com/sharepoint/events"/>
   </ds:schemaRefs>
 </ds:datastoreItem>
 </file>
 
 <file path=customXml/itemProps2.xml><?xml version="1.0" encoding="utf-8"?>
-<ds:datastoreItem xmlns:ds="http://schemas.openxmlformats.org/officeDocument/2006/customXml" ds:itemID="{6DFA565F-93AE-4471-9414-260E21440040}">
+<ds:datastoreItem xmlns:ds="http://schemas.openxmlformats.org/officeDocument/2006/customXml" ds:itemID="{B8024BAE-7B7C-4D5D-B7DB-9E215FEE7021}">
   <ds:schemaRefs>
-    <ds:schemaRef ds:uri="Microsoft.SharePoint.Taxonomy.ContentTypeSync"/>
+    <ds:schemaRef ds:uri="http://schemas.openxmlformats.org/officeDocument/2006/bibliography"/>
   </ds:schemaRefs>
 </ds:datastoreItem>
 </file>
@@ -13701,17 +13728,20 @@
 </file>
 
 <file path=customXml/itemProps4.xml><?xml version="1.0" encoding="utf-8"?>
-<ds:datastoreItem xmlns:ds="http://schemas.openxmlformats.org/officeDocument/2006/customXml" ds:itemID="{B8024BAE-7B7C-4D5D-B7DB-9E215FEE7021}">
+<ds:datastoreItem xmlns:ds="http://schemas.openxmlformats.org/officeDocument/2006/customXml" ds:itemID="{6DFA565F-93AE-4471-9414-260E21440040}">
   <ds:schemaRefs>
-    <ds:schemaRef ds:uri="http://schemas.openxmlformats.org/officeDocument/2006/bibliography"/>
+    <ds:schemaRef ds:uri="Microsoft.SharePoint.Taxonomy.ContentTypeSync"/>
   </ds:schemaRefs>
 </ds:datastoreItem>
 </file>
 
 <file path=customXml/itemProps5.xml><?xml version="1.0" encoding="utf-8"?>
-<ds:datastoreItem xmlns:ds="http://schemas.openxmlformats.org/officeDocument/2006/customXml" ds:itemID="{6AE6CEB7-5D5D-46B4-8328-72E20A579C9B}">
+<ds:datastoreItem xmlns:ds="http://schemas.openxmlformats.org/officeDocument/2006/customXml" ds:itemID="{CEA3BB47-061C-4C69-BB9D-EABB5BF7560D}">
   <ds:schemaRefs>
-    <ds:schemaRef ds:uri="http://schemas.microsoft.com/sharepoint/events"/>
+    <ds:schemaRef ds:uri="http://schemas.microsoft.com/office/2006/metadata/properties"/>
+    <ds:schemaRef ds:uri="http://schemas.microsoft.com/office/infopath/2007/PartnerControls"/>
+    <ds:schemaRef ds:uri="f719ecbf-a19d-4b01-ba1f-7ffa0d8a5235"/>
+    <ds:schemaRef ds:uri="c90b9c9c-5bc8-4af9-a8db-9e96f1667943"/>
   </ds:schemaRefs>
 </ds:datastoreItem>
 </file>

</xml_diff>

<commit_message>
IMPROVEMENT: add 6pt margin at end of a paragraph via R011 style
</commit_message>
<xml_diff>
--- a/rundown-1-doc/rundown-template.docx
+++ b/rundown-1-doc/rundown-template.docx
@@ -807,7 +807,6 @@
           <w:p>
             <w:pPr>
               <w:pStyle w:val="R211Speaker"/>
-              <w:spacing w:after="80"/>
             </w:pPr>
           </w:p>
         </w:tc>
@@ -818,7 +817,6 @@
           <w:p>
             <w:pPr>
               <w:pStyle w:val="R311Part"/>
-              <w:spacing w:after="80"/>
             </w:pPr>
             <w:r>
               <w:t>Part 1</w:t>
@@ -873,7 +871,6 @@
           <w:p>
             <w:pPr>
               <w:pStyle w:val="R211Speaker"/>
-              <w:spacing w:after="80"/>
             </w:pPr>
           </w:p>
         </w:tc>
@@ -991,7 +988,6 @@
           <w:p>
             <w:pPr>
               <w:pStyle w:val="R211Speaker"/>
-              <w:spacing w:after="80"/>
               <w:rPr>
                 <w:lang w:val="en-US"/>
               </w:rPr>
@@ -1005,7 +1001,6 @@
           <w:p>
             <w:pPr>
               <w:pStyle w:val="R314Display"/>
-              <w:spacing w:after="80"/>
               <w:rPr>
                 <w:lang w:val="en-US"/>
               </w:rPr>
@@ -1091,7 +1086,6 @@
           <w:p>
             <w:pPr>
               <w:pStyle w:val="R211Speaker"/>
-              <w:spacing w:after="80"/>
             </w:pPr>
             <w:r>
               <w:t>JAD</w:t>
@@ -1132,7 +1126,6 @@
           <w:p>
             <w:pPr>
               <w:pStyle w:val="R313Control"/>
-              <w:spacing w:after="80"/>
               <w:rPr>
                 <w:lang w:val="en-US"/>
               </w:rPr>
@@ -1211,7 +1204,6 @@
           <w:p>
             <w:pPr>
               <w:pStyle w:val="R318UList1"/>
-              <w:spacing w:after="80"/>
               <w:rPr>
                 <w:lang w:val="en-US"/>
               </w:rPr>
@@ -1290,7 +1282,6 @@
           <w:p>
             <w:pPr>
               <w:pStyle w:val="R211Speaker"/>
-              <w:spacing w:after="80"/>
             </w:pPr>
             <w:r>
               <w:t>JOD</w:t>
@@ -1304,7 +1295,6 @@
           <w:p>
             <w:pPr>
               <w:pStyle w:val="R313Control"/>
-              <w:spacing w:after="80"/>
               <w:rPr>
                 <w:lang w:val="en-US"/>
               </w:rPr>
@@ -1319,7 +1309,6 @@
           <w:p>
             <w:pPr>
               <w:pStyle w:val="R318UList1"/>
-              <w:spacing w:after="80"/>
               <w:rPr>
                 <w:lang w:val="en-US"/>
               </w:rPr>
@@ -1390,7 +1379,6 @@
           <w:p>
             <w:pPr>
               <w:pStyle w:val="R211Speaker"/>
-              <w:spacing w:after="80"/>
             </w:pPr>
             <w:r>
               <w:t>JAS</w:t>
@@ -1468,7 +1456,6 @@
           <w:p>
             <w:pPr>
               <w:pStyle w:val="R318UList1"/>
-              <w:spacing w:after="80"/>
               <w:rPr>
                 <w:lang w:val="en-US"/>
               </w:rPr>
@@ -1486,7 +1473,6 @@
           <w:p>
             <w:pPr>
               <w:pStyle w:val="R319UList2"/>
-              <w:spacing w:after="80"/>
             </w:pPr>
             <w:r>
               <w:t xml:space="preserve">Foo Bar </w:t>
@@ -1500,7 +1486,6 @@
           <w:p>
             <w:pPr>
               <w:pStyle w:val="R319UList2"/>
-              <w:spacing w:after="80"/>
             </w:pPr>
             <w:r>
               <w:t xml:space="preserve">Foo Bar </w:t>
@@ -1514,7 +1499,6 @@
           <w:p>
             <w:pPr>
               <w:pStyle w:val="R314Display"/>
-              <w:spacing w:after="80"/>
               <w:rPr>
                 <w:lang w:val="en-US"/>
               </w:rPr>
@@ -1529,7 +1513,6 @@
           <w:p>
             <w:pPr>
               <w:pStyle w:val="R318UList1"/>
-              <w:spacing w:after="80"/>
               <w:rPr>
                 <w:lang w:val="en-US"/>
               </w:rPr>
@@ -1614,7 +1597,6 @@
           <w:p>
             <w:pPr>
               <w:pStyle w:val="R317OList2"/>
-              <w:spacing w:after="80"/>
               <w:rPr>
                 <w:lang w:val="en-US"/>
               </w:rPr>
@@ -1678,7 +1660,6 @@
           <w:p>
             <w:pPr>
               <w:pStyle w:val="R211Speaker"/>
-              <w:spacing w:after="80"/>
             </w:pPr>
           </w:p>
         </w:tc>
@@ -1689,7 +1670,6 @@
           <w:p>
             <w:pPr>
               <w:pStyle w:val="R311Part"/>
-              <w:spacing w:after="80"/>
               <w:rPr>
                 <w:lang w:val="en-US"/>
               </w:rPr>
@@ -1748,7 +1728,6 @@
           <w:p>
             <w:pPr>
               <w:pStyle w:val="R211Speaker"/>
-              <w:spacing w:after="80"/>
             </w:pPr>
             <w:r>
               <w:t>JOD</w:t>
@@ -1762,7 +1741,6 @@
           <w:p>
             <w:pPr>
               <w:pStyle w:val="R318UList1"/>
-              <w:spacing w:after="80"/>
               <w:rPr>
                 <w:lang w:val="en-US"/>
               </w:rPr>
@@ -1777,7 +1755,6 @@
           <w:p>
             <w:pPr>
               <w:pStyle w:val="R319UList2"/>
-              <w:spacing w:after="80"/>
             </w:pPr>
             <w:r>
               <w:t xml:space="preserve">Foo Bar </w:t>
@@ -1791,7 +1768,6 @@
           <w:p>
             <w:pPr>
               <w:pStyle w:val="R319UList2"/>
-              <w:spacing w:after="80"/>
             </w:pPr>
             <w:r>
               <w:t xml:space="preserve">Foo Bar </w:t>
@@ -1849,7 +1825,6 @@
           <w:p>
             <w:pPr>
               <w:pStyle w:val="R211Speaker"/>
-              <w:spacing w:after="80"/>
             </w:pPr>
             <w:r>
               <w:t>JAS</w:t>
@@ -1863,7 +1838,6 @@
           <w:p>
             <w:pPr>
               <w:pStyle w:val="R318UList1"/>
-              <w:spacing w:after="80"/>
               <w:rPr>
                 <w:lang w:val="en-US"/>
               </w:rPr>
@@ -1938,7 +1912,6 @@
                 <w:ilvl w:val="1"/>
                 <w:numId w:val="124"/>
               </w:numPr>
-              <w:spacing w:after="80"/>
             </w:pPr>
             <w:r>
               <w:t xml:space="preserve">Foo Bar </w:t>
@@ -1956,7 +1929,6 @@
                 <w:ilvl w:val="1"/>
                 <w:numId w:val="124"/>
               </w:numPr>
-              <w:spacing w:after="80"/>
               <w:rPr>
                 <w:lang w:val="en-US"/>
               </w:rPr>
@@ -2786,17 +2758,7 @@
                 <w:szCs w:val="20"/>
                 <w:lang w:val="en-US"/>
               </w:rPr>
-              <w:t xml:space="preserve"> </w:t>
-            </w:r>
-            <w:r>
-              <w:rPr>
-                <w:rFonts w:ascii="Aptos" w:hAnsi="Aptos"/>
-                <w:color w:val="808080" w:themeColor="background1" w:themeShade="80"/>
-                <w:sz w:val="20"/>
-                <w:szCs w:val="20"/>
-                <w:lang w:val="en-US"/>
-              </w:rPr>
-              <w:t>as text, only as a subtle marker line</w:t>
+              <w:t xml:space="preserve"> as text, only as a subtle marker line</w:t>
             </w:r>
             <w:r>
               <w:rPr>
@@ -13084,10 +13046,10 @@
   <w:style w:type="paragraph" w:customStyle="1" w:styleId="R011BaseParagraph">
     <w:name w:val="R011: Base Paragraph"/>
     <w:qFormat/>
-    <w:rsid w:val="00F7785A"/>
+    <w:rsid w:val="0067279C"/>
     <w:pPr>
       <w:widowControl w:val="0"/>
-      <w:spacing w:after="0" w:line="240" w:lineRule="auto"/>
+      <w:spacing w:after="120" w:line="240" w:lineRule="auto"/>
     </w:pPr>
     <w:rPr>
       <w:rFonts w:ascii="Aptos" w:eastAsiaTheme="majorEastAsia" w:hAnsi="Aptos" w:cstheme="majorBidi"/>

</xml_diff>

<commit_message>
fix documentation about ppt:xxx states
</commit_message>
<xml_diff>
--- a/rundown-1-doc/rundown-template.docx
+++ b/rundown-1-doc/rundown-template.docx
@@ -2693,7 +2693,7 @@
                 <w:szCs w:val="20"/>
                 <w:lang w:val="en-US"/>
               </w:rPr>
-              <w:t>ppt:slide</w:t>
+              <w:t>ppt:start</w:t>
             </w:r>
             <w:proofErr w:type="spellEnd"/>
             <w:proofErr w:type="gramEnd"/>
@@ -2705,7 +2705,169 @@
                 <w:szCs w:val="20"/>
                 <w:lang w:val="en-US"/>
               </w:rPr>
-              <w:t>=7)</w:t>
+              <w:t xml:space="preserve">, </w:t>
+            </w:r>
+            <w:proofErr w:type="spellStart"/>
+            <w:proofErr w:type="gramStart"/>
+            <w:r>
+              <w:rPr>
+                <w:rFonts w:ascii="Aptos" w:hAnsi="Aptos"/>
+                <w:color w:val="808080" w:themeColor="background1" w:themeShade="80"/>
+                <w:sz w:val="20"/>
+                <w:szCs w:val="20"/>
+                <w:lang w:val="en-US"/>
+              </w:rPr>
+              <w:t>ppt:end</w:t>
+            </w:r>
+            <w:proofErr w:type="spellEnd"/>
+            <w:proofErr w:type="gramEnd"/>
+            <w:r>
+              <w:rPr>
+                <w:rFonts w:ascii="Aptos" w:hAnsi="Aptos"/>
+                <w:color w:val="808080" w:themeColor="background1" w:themeShade="80"/>
+                <w:sz w:val="20"/>
+                <w:szCs w:val="20"/>
+                <w:lang w:val="en-US"/>
+              </w:rPr>
+              <w:t xml:space="preserve">, </w:t>
+            </w:r>
+            <w:proofErr w:type="spellStart"/>
+            <w:proofErr w:type="gramStart"/>
+            <w:r>
+              <w:rPr>
+                <w:rFonts w:ascii="Aptos" w:hAnsi="Aptos"/>
+                <w:color w:val="808080" w:themeColor="background1" w:themeShade="80"/>
+                <w:sz w:val="20"/>
+                <w:szCs w:val="20"/>
+                <w:lang w:val="en-US"/>
+              </w:rPr>
+              <w:t>ppt:</w:t>
+            </w:r>
+            <w:r>
+              <w:rPr>
+                <w:rFonts w:ascii="Aptos" w:hAnsi="Aptos"/>
+                <w:color w:val="808080" w:themeColor="background1" w:themeShade="80"/>
+                <w:sz w:val="20"/>
+                <w:szCs w:val="20"/>
+                <w:lang w:val="en-US"/>
+              </w:rPr>
+              <w:t>goto</w:t>
+            </w:r>
+            <w:proofErr w:type="spellEnd"/>
+            <w:proofErr w:type="gramEnd"/>
+            <w:r>
+              <w:rPr>
+                <w:rFonts w:ascii="Aptos" w:hAnsi="Aptos"/>
+                <w:color w:val="808080" w:themeColor="background1" w:themeShade="80"/>
+                <w:sz w:val="20"/>
+                <w:szCs w:val="20"/>
+                <w:lang w:val="en-US"/>
+              </w:rPr>
+              <w:t>=</w:t>
+            </w:r>
+            <w:r>
+              <w:rPr>
+                <w:rFonts w:ascii="Aptos" w:hAnsi="Aptos"/>
+                <w:color w:val="808080" w:themeColor="background1" w:themeShade="80"/>
+                <w:sz w:val="20"/>
+                <w:szCs w:val="20"/>
+                <w:lang w:val="en-US"/>
+              </w:rPr>
+              <w:t xml:space="preserve">N, </w:t>
+            </w:r>
+            <w:proofErr w:type="spellStart"/>
+            <w:proofErr w:type="gramStart"/>
+            <w:r>
+              <w:rPr>
+                <w:rFonts w:ascii="Aptos" w:hAnsi="Aptos"/>
+                <w:color w:val="808080" w:themeColor="background1" w:themeShade="80"/>
+                <w:sz w:val="20"/>
+                <w:szCs w:val="20"/>
+                <w:lang w:val="en-US"/>
+              </w:rPr>
+              <w:t>ppt:next</w:t>
+            </w:r>
+            <w:proofErr w:type="spellEnd"/>
+            <w:proofErr w:type="gramEnd"/>
+            <w:r>
+              <w:rPr>
+                <w:rFonts w:ascii="Aptos" w:hAnsi="Aptos"/>
+                <w:color w:val="808080" w:themeColor="background1" w:themeShade="80"/>
+                <w:sz w:val="20"/>
+                <w:szCs w:val="20"/>
+                <w:lang w:val="en-US"/>
+              </w:rPr>
+              <w:t xml:space="preserve">, </w:t>
+            </w:r>
+            <w:proofErr w:type="spellStart"/>
+            <w:proofErr w:type="gramStart"/>
+            <w:r>
+              <w:rPr>
+                <w:rFonts w:ascii="Aptos" w:hAnsi="Aptos"/>
+                <w:color w:val="808080" w:themeColor="background1" w:themeShade="80"/>
+                <w:sz w:val="20"/>
+                <w:szCs w:val="20"/>
+                <w:lang w:val="en-US"/>
+              </w:rPr>
+              <w:t>ppt:prev</w:t>
+            </w:r>
+            <w:proofErr w:type="spellEnd"/>
+            <w:proofErr w:type="gramEnd"/>
+            <w:r>
+              <w:rPr>
+                <w:rFonts w:ascii="Aptos" w:hAnsi="Aptos"/>
+                <w:color w:val="808080" w:themeColor="background1" w:themeShade="80"/>
+                <w:sz w:val="20"/>
+                <w:szCs w:val="20"/>
+                <w:lang w:val="en-US"/>
+              </w:rPr>
+              <w:t xml:space="preserve">, </w:t>
+            </w:r>
+            <w:proofErr w:type="spellStart"/>
+            <w:proofErr w:type="gramStart"/>
+            <w:r>
+              <w:rPr>
+                <w:rFonts w:ascii="Aptos" w:hAnsi="Aptos"/>
+                <w:color w:val="808080" w:themeColor="background1" w:themeShade="80"/>
+                <w:sz w:val="20"/>
+                <w:szCs w:val="20"/>
+                <w:lang w:val="en-US"/>
+              </w:rPr>
+              <w:t>ppt:black</w:t>
+            </w:r>
+            <w:proofErr w:type="spellEnd"/>
+            <w:proofErr w:type="gramEnd"/>
+            <w:r>
+              <w:rPr>
+                <w:rFonts w:ascii="Aptos" w:hAnsi="Aptos"/>
+                <w:color w:val="808080" w:themeColor="background1" w:themeShade="80"/>
+                <w:sz w:val="20"/>
+                <w:szCs w:val="20"/>
+                <w:lang w:val="en-US"/>
+              </w:rPr>
+              <w:t xml:space="preserve">, </w:t>
+            </w:r>
+            <w:proofErr w:type="spellStart"/>
+            <w:r>
+              <w:rPr>
+                <w:rFonts w:ascii="Aptos" w:hAnsi="Aptos"/>
+                <w:color w:val="808080" w:themeColor="background1" w:themeShade="80"/>
+                <w:sz w:val="20"/>
+                <w:szCs w:val="20"/>
+                <w:lang w:val="en-US"/>
+              </w:rPr>
+              <w:t>etc</w:t>
+            </w:r>
+            <w:proofErr w:type="spellEnd"/>
+            <w:r>
+              <w:rPr>
+                <w:rFonts w:ascii="Aptos" w:hAnsi="Aptos"/>
+                <w:color w:val="808080" w:themeColor="background1" w:themeShade="80"/>
+                <w:sz w:val="20"/>
+                <w:szCs w:val="20"/>
+                <w:lang w:val="en-US"/>
+              </w:rPr>
+              <w:t>)</w:t>
             </w:r>
             <w:r>
               <w:rPr>
@@ -13364,57 +13526,35 @@
 </file>
 
 <file path=customXml/item1.xml><?xml version="1.0" encoding="utf-8"?>
-<?mso-contentType ?>
-<spe:Receivers xmlns:spe="http://schemas.microsoft.com/sharepoint/events">
-  <Receiver>
-    <Name>Document ID Generator</Name>
-    <Synchronization>Synchronous</Synchronization>
-    <Type>10001</Type>
-    <SequenceNumber>1000</SequenceNumber>
-    <Url/>
-    <Assembly>Microsoft.Office.DocumentManagement, Version=16.0.0.0, Culture=neutral, PublicKeyToken=71e9bce111e9429c</Assembly>
-    <Class>Microsoft.Office.DocumentManagement.Internal.DocIdHandler</Class>
-    <Data/>
-    <Filter/>
-  </Receiver>
-  <Receiver>
-    <Name>Document ID Generator</Name>
-    <Synchronization>Synchronous</Synchronization>
-    <Type>10002</Type>
-    <SequenceNumber>1001</SequenceNumber>
-    <Url/>
-    <Assembly>Microsoft.Office.DocumentManagement, Version=16.0.0.0, Culture=neutral, PublicKeyToken=71e9bce111e9429c</Assembly>
-    <Class>Microsoft.Office.DocumentManagement.Internal.DocIdHandler</Class>
-    <Data/>
-    <Filter/>
-  </Receiver>
-  <Receiver>
-    <Name>Document ID Generator</Name>
-    <Synchronization>Synchronous</Synchronization>
-    <Type>10004</Type>
-    <SequenceNumber>1002</SequenceNumber>
-    <Url/>
-    <Assembly>Microsoft.Office.DocumentManagement, Version=16.0.0.0, Culture=neutral, PublicKeyToken=71e9bce111e9429c</Assembly>
-    <Class>Microsoft.Office.DocumentManagement.Internal.DocIdHandler</Class>
-    <Data/>
-    <Filter/>
-  </Receiver>
-  <Receiver>
-    <Name>Document ID Generator</Name>
-    <Synchronization>Synchronous</Synchronization>
-    <Type>10006</Type>
-    <SequenceNumber>1003</SequenceNumber>
-    <Url/>
-    <Assembly>Microsoft.Office.DocumentManagement, Version=16.0.0.0, Culture=neutral, PublicKeyToken=71e9bce111e9429c</Assembly>
-    <Class>Microsoft.Office.DocumentManagement.Internal.DocIdHandler</Class>
-    <Data/>
-    <Filter/>
-  </Receiver>
-</spe:Receivers>
+<p:properties xmlns:p="http://schemas.microsoft.com/office/2006/metadata/properties" xmlns:xsi="http://www.w3.org/2001/XMLSchema-instance" xmlns:pc="http://schemas.microsoft.com/office/infopath/2007/PartnerControls">
+  <documentManagement>
+    <h3f1b06ce09f48098d4991f35ddb7359 xmlns="f719ecbf-a19d-4b01-ba1f-7ffa0d8a5235">
+      <Terms xmlns="http://schemas.microsoft.com/office/infopath/2007/PartnerControls"/>
+    </h3f1b06ce09f48098d4991f35ddb7359>
+    <TaxCatchAll xmlns="f719ecbf-a19d-4b01-ba1f-7ffa0d8a5235">
+      <Value>107</Value>
+    </TaxCatchAll>
+    <f16d888152304445aa5b35ba4716d4a8 xmlns="f719ecbf-a19d-4b01-ba1f-7ffa0d8a5235">
+      <Terms xmlns="http://schemas.microsoft.com/office/infopath/2007/PartnerControls">
+        <TermInfo xmlns="http://schemas.microsoft.com/office/infopath/2007/PartnerControls">
+          <TermName xmlns="http://schemas.microsoft.com/office/infopath/2007/PartnerControls">draft</TermName>
+          <TermId xmlns="http://schemas.microsoft.com/office/infopath/2007/PartnerControls">f1fe2a98-d56b-449d-82ee-cefd9e5def11</TermId>
+        </TermInfo>
+      </Terms>
+    </f16d888152304445aa5b35ba4716d4a8>
+    <_dlc_DocId xmlns="c90b9c9c-5bc8-4af9-a8db-9e96f1667943">STUDIO-480587236-50417</_dlc_DocId>
+    <_dlc_DocIdUrl xmlns="c90b9c9c-5bc8-4af9-a8db-9e96f1667943">
+      <Url>https://msggroup.sharepoint.com/sites/TEA-msg-Filmstudio/_layouts/15/DocIdRedir.aspx?ID=STUDIO-480587236-50417</Url>
+      <Description>STUDIO-480587236-50417</Description>
+    </_dlc_DocIdUrl>
+    <AufbewahrungBis xmlns="f719ecbf-a19d-4b01-ba1f-7ffa0d8a5235" xsi:nil="true"/>
+  </documentManagement>
+</p:properties>
 </file>
 
 <file path=customXml/item2.xml><?xml version="1.0" encoding="utf-8"?>
-<b:Sources xmlns:b="http://schemas.openxmlformats.org/officeDocument/2006/bibliography" xmlns="http://schemas.openxmlformats.org/officeDocument/2006/bibliography" SelectedStyle="\APASixthEditionOfficeOnline.xsl" StyleName="APA" Version="6"/>
+<?mso-contentType ?>
+<SharedContentType xmlns="Microsoft.SharePoint.Taxonomy.ContentTypeSync" SourceId="a53a62bb-fe8c-40a9-b721-69dc556ec299" ContentTypeId="0x010100CB739A34987DFC4799956597BE84C54F" PreviousValue="false"/>
 </file>
 
 <file path=customXml/item3.xml><?xml version="1.0" encoding="utf-8"?>
@@ -13614,35 +13754,57 @@
 </file>
 
 <file path=customXml/item4.xml><?xml version="1.0" encoding="utf-8"?>
-<?mso-contentType ?>
-<SharedContentType xmlns="Microsoft.SharePoint.Taxonomy.ContentTypeSync" SourceId="a53a62bb-fe8c-40a9-b721-69dc556ec299" ContentTypeId="0x010100CB739A34987DFC4799956597BE84C54F" PreviousValue="false"/>
+<b:Sources xmlns:b="http://schemas.openxmlformats.org/officeDocument/2006/bibliography" xmlns="http://schemas.openxmlformats.org/officeDocument/2006/bibliography" SelectedStyle="\APASixthEditionOfficeOnline.xsl" StyleName="APA" Version="6"/>
 </file>
 
 <file path=customXml/item5.xml><?xml version="1.0" encoding="utf-8"?>
-<p:properties xmlns:p="http://schemas.microsoft.com/office/2006/metadata/properties" xmlns:xsi="http://www.w3.org/2001/XMLSchema-instance" xmlns:pc="http://schemas.microsoft.com/office/infopath/2007/PartnerControls">
-  <documentManagement>
-    <h3f1b06ce09f48098d4991f35ddb7359 xmlns="f719ecbf-a19d-4b01-ba1f-7ffa0d8a5235">
-      <Terms xmlns="http://schemas.microsoft.com/office/infopath/2007/PartnerControls"/>
-    </h3f1b06ce09f48098d4991f35ddb7359>
-    <TaxCatchAll xmlns="f719ecbf-a19d-4b01-ba1f-7ffa0d8a5235">
-      <Value>107</Value>
-    </TaxCatchAll>
-    <f16d888152304445aa5b35ba4716d4a8 xmlns="f719ecbf-a19d-4b01-ba1f-7ffa0d8a5235">
-      <Terms xmlns="http://schemas.microsoft.com/office/infopath/2007/PartnerControls">
-        <TermInfo xmlns="http://schemas.microsoft.com/office/infopath/2007/PartnerControls">
-          <TermName xmlns="http://schemas.microsoft.com/office/infopath/2007/PartnerControls">draft</TermName>
-          <TermId xmlns="http://schemas.microsoft.com/office/infopath/2007/PartnerControls">f1fe2a98-d56b-449d-82ee-cefd9e5def11</TermId>
-        </TermInfo>
-      </Terms>
-    </f16d888152304445aa5b35ba4716d4a8>
-    <_dlc_DocId xmlns="c90b9c9c-5bc8-4af9-a8db-9e96f1667943">STUDIO-480587236-50417</_dlc_DocId>
-    <_dlc_DocIdUrl xmlns="c90b9c9c-5bc8-4af9-a8db-9e96f1667943">
-      <Url>https://msggroup.sharepoint.com/sites/TEA-msg-Filmstudio/_layouts/15/DocIdRedir.aspx?ID=STUDIO-480587236-50417</Url>
-      <Description>STUDIO-480587236-50417</Description>
-    </_dlc_DocIdUrl>
-    <AufbewahrungBis xmlns="f719ecbf-a19d-4b01-ba1f-7ffa0d8a5235" xsi:nil="true"/>
-  </documentManagement>
-</p:properties>
+<?mso-contentType ?>
+<spe:Receivers xmlns:spe="http://schemas.microsoft.com/sharepoint/events">
+  <Receiver>
+    <Name>Document ID Generator</Name>
+    <Synchronization>Synchronous</Synchronization>
+    <Type>10001</Type>
+    <SequenceNumber>1000</SequenceNumber>
+    <Url/>
+    <Assembly>Microsoft.Office.DocumentManagement, Version=16.0.0.0, Culture=neutral, PublicKeyToken=71e9bce111e9429c</Assembly>
+    <Class>Microsoft.Office.DocumentManagement.Internal.DocIdHandler</Class>
+    <Data/>
+    <Filter/>
+  </Receiver>
+  <Receiver>
+    <Name>Document ID Generator</Name>
+    <Synchronization>Synchronous</Synchronization>
+    <Type>10002</Type>
+    <SequenceNumber>1001</SequenceNumber>
+    <Url/>
+    <Assembly>Microsoft.Office.DocumentManagement, Version=16.0.0.0, Culture=neutral, PublicKeyToken=71e9bce111e9429c</Assembly>
+    <Class>Microsoft.Office.DocumentManagement.Internal.DocIdHandler</Class>
+    <Data/>
+    <Filter/>
+  </Receiver>
+  <Receiver>
+    <Name>Document ID Generator</Name>
+    <Synchronization>Synchronous</Synchronization>
+    <Type>10004</Type>
+    <SequenceNumber>1002</SequenceNumber>
+    <Url/>
+    <Assembly>Microsoft.Office.DocumentManagement, Version=16.0.0.0, Culture=neutral, PublicKeyToken=71e9bce111e9429c</Assembly>
+    <Class>Microsoft.Office.DocumentManagement.Internal.DocIdHandler</Class>
+    <Data/>
+    <Filter/>
+  </Receiver>
+  <Receiver>
+    <Name>Document ID Generator</Name>
+    <Synchronization>Synchronous</Synchronization>
+    <Type>10006</Type>
+    <SequenceNumber>1003</SequenceNumber>
+    <Url/>
+    <Assembly>Microsoft.Office.DocumentManagement, Version=16.0.0.0, Culture=neutral, PublicKeyToken=71e9bce111e9429c</Assembly>
+    <Class>Microsoft.Office.DocumentManagement.Internal.DocIdHandler</Class>
+    <Data/>
+    <Filter/>
+  </Receiver>
+</spe:Receivers>
 </file>
 
 <file path=customXml/item6.xml><?xml version="1.0" encoding="utf-8"?>
@@ -13655,17 +13817,20 @@
 </file>
 
 <file path=customXml/itemProps1.xml><?xml version="1.0" encoding="utf-8"?>
-<ds:datastoreItem xmlns:ds="http://schemas.openxmlformats.org/officeDocument/2006/customXml" ds:itemID="{6AE6CEB7-5D5D-46B4-8328-72E20A579C9B}">
+<ds:datastoreItem xmlns:ds="http://schemas.openxmlformats.org/officeDocument/2006/customXml" ds:itemID="{CEA3BB47-061C-4C69-BB9D-EABB5BF7560D}">
   <ds:schemaRefs>
-    <ds:schemaRef ds:uri="http://schemas.microsoft.com/sharepoint/events"/>
+    <ds:schemaRef ds:uri="http://schemas.microsoft.com/office/2006/metadata/properties"/>
+    <ds:schemaRef ds:uri="http://schemas.microsoft.com/office/infopath/2007/PartnerControls"/>
+    <ds:schemaRef ds:uri="f719ecbf-a19d-4b01-ba1f-7ffa0d8a5235"/>
+    <ds:schemaRef ds:uri="c90b9c9c-5bc8-4af9-a8db-9e96f1667943"/>
   </ds:schemaRefs>
 </ds:datastoreItem>
 </file>
 
 <file path=customXml/itemProps2.xml><?xml version="1.0" encoding="utf-8"?>
-<ds:datastoreItem xmlns:ds="http://schemas.openxmlformats.org/officeDocument/2006/customXml" ds:itemID="{B8024BAE-7B7C-4D5D-B7DB-9E215FEE7021}">
+<ds:datastoreItem xmlns:ds="http://schemas.openxmlformats.org/officeDocument/2006/customXml" ds:itemID="{6DFA565F-93AE-4471-9414-260E21440040}">
   <ds:schemaRefs>
-    <ds:schemaRef ds:uri="http://schemas.openxmlformats.org/officeDocument/2006/bibliography"/>
+    <ds:schemaRef ds:uri="Microsoft.SharePoint.Taxonomy.ContentTypeSync"/>
   </ds:schemaRefs>
 </ds:datastoreItem>
 </file>
@@ -13690,20 +13855,17 @@
 </file>
 
 <file path=customXml/itemProps4.xml><?xml version="1.0" encoding="utf-8"?>
-<ds:datastoreItem xmlns:ds="http://schemas.openxmlformats.org/officeDocument/2006/customXml" ds:itemID="{6DFA565F-93AE-4471-9414-260E21440040}">
+<ds:datastoreItem xmlns:ds="http://schemas.openxmlformats.org/officeDocument/2006/customXml" ds:itemID="{B8024BAE-7B7C-4D5D-B7DB-9E215FEE7021}">
   <ds:schemaRefs>
-    <ds:schemaRef ds:uri="Microsoft.SharePoint.Taxonomy.ContentTypeSync"/>
+    <ds:schemaRef ds:uri="http://schemas.openxmlformats.org/officeDocument/2006/bibliography"/>
   </ds:schemaRefs>
 </ds:datastoreItem>
 </file>
 
 <file path=customXml/itemProps5.xml><?xml version="1.0" encoding="utf-8"?>
-<ds:datastoreItem xmlns:ds="http://schemas.openxmlformats.org/officeDocument/2006/customXml" ds:itemID="{CEA3BB47-061C-4C69-BB9D-EABB5BF7560D}">
+<ds:datastoreItem xmlns:ds="http://schemas.openxmlformats.org/officeDocument/2006/customXml" ds:itemID="{6AE6CEB7-5D5D-46B4-8328-72E20A579C9B}">
   <ds:schemaRefs>
-    <ds:schemaRef ds:uri="http://schemas.microsoft.com/office/2006/metadata/properties"/>
-    <ds:schemaRef ds:uri="http://schemas.microsoft.com/office/infopath/2007/PartnerControls"/>
-    <ds:schemaRef ds:uri="f719ecbf-a19d-4b01-ba1f-7ffa0d8a5235"/>
-    <ds:schemaRef ds:uri="c90b9c9c-5bc8-4af9-a8db-9e96f1667943"/>
+    <ds:schemaRef ds:uri="http://schemas.microsoft.com/sharepoint/events"/>
   </ds:schemaRefs>
 </ds:datastoreItem>
 </file>

</xml_diff>